<commit_message>
Trace handler w LLD
</commit_message>
<xml_diff>
--- a/Docs/AnalizaLLD.docx
+++ b/Docs/AnalizaLLD.docx
@@ -134,7 +134,7 @@
             <w:rPr>
               <w:noProof/>
             </w:rPr>
-            <w:instrText xml:space="preserve"> PAGEREF _Toc398124785 \h </w:instrText>
+            <w:instrText xml:space="preserve"> PAGEREF _Toc398127527 \h </w:instrText>
           </w:r>
           <w:r>
             <w:rPr>
@@ -152,6 +152,379 @@
               <w:noProof/>
             </w:rPr>
             <w:t>3</w:t>
+          </w:r>
+          <w:r>
+            <w:rPr>
+              <w:noProof/>
+            </w:rPr>
+            <w:fldChar w:fldCharType="end"/>
+          </w:r>
+        </w:p>
+        <w:p>
+          <w:pPr>
+            <w:pStyle w:val="Spistreci1"/>
+            <w:tabs>
+              <w:tab w:val="right" w:leader="dot" w:pos="9056"/>
+            </w:tabs>
+            <w:rPr>
+              <w:b w:val="0"/>
+              <w:caps w:val="0"/>
+              <w:noProof/>
+              <w:sz w:val="24"/>
+              <w:szCs w:val="24"/>
+              <w:lang w:eastAsia="ja-JP"/>
+            </w:rPr>
+          </w:pPr>
+          <w:r>
+            <w:rPr>
+              <w:noProof/>
+            </w:rPr>
+            <w:t>Dziennik zdarzeń (event log)</w:t>
+          </w:r>
+          <w:r>
+            <w:rPr>
+              <w:noProof/>
+            </w:rPr>
+            <w:tab/>
+          </w:r>
+          <w:r>
+            <w:rPr>
+              <w:noProof/>
+            </w:rPr>
+            <w:fldChar w:fldCharType="begin"/>
+          </w:r>
+          <w:r>
+            <w:rPr>
+              <w:noProof/>
+            </w:rPr>
+            <w:instrText xml:space="preserve"> PAGEREF _Toc398127528 \h </w:instrText>
+          </w:r>
+          <w:r>
+            <w:rPr>
+              <w:noProof/>
+            </w:rPr>
+          </w:r>
+          <w:r>
+            <w:rPr>
+              <w:noProof/>
+            </w:rPr>
+            <w:fldChar w:fldCharType="separate"/>
+          </w:r>
+          <w:r>
+            <w:rPr>
+              <w:noProof/>
+            </w:rPr>
+            <w:t>4</w:t>
+          </w:r>
+          <w:r>
+            <w:rPr>
+              <w:noProof/>
+            </w:rPr>
+            <w:fldChar w:fldCharType="end"/>
+          </w:r>
+        </w:p>
+        <w:p>
+          <w:pPr>
+            <w:pStyle w:val="Spistreci2"/>
+            <w:tabs>
+              <w:tab w:val="right" w:leader="dot" w:pos="9056"/>
+            </w:tabs>
+            <w:rPr>
+              <w:smallCaps w:val="0"/>
+              <w:noProof/>
+              <w:sz w:val="24"/>
+              <w:szCs w:val="24"/>
+              <w:lang w:eastAsia="ja-JP"/>
+            </w:rPr>
+          </w:pPr>
+          <w:r>
+            <w:rPr>
+              <w:noProof/>
+            </w:rPr>
+            <w:t>Budowa</w:t>
+          </w:r>
+          <w:r>
+            <w:rPr>
+              <w:noProof/>
+            </w:rPr>
+            <w:tab/>
+          </w:r>
+          <w:r>
+            <w:rPr>
+              <w:noProof/>
+            </w:rPr>
+            <w:fldChar w:fldCharType="begin"/>
+          </w:r>
+          <w:r>
+            <w:rPr>
+              <w:noProof/>
+            </w:rPr>
+            <w:instrText xml:space="preserve"> PAGEREF _Toc398127529 \h </w:instrText>
+          </w:r>
+          <w:r>
+            <w:rPr>
+              <w:noProof/>
+            </w:rPr>
+          </w:r>
+          <w:r>
+            <w:rPr>
+              <w:noProof/>
+            </w:rPr>
+            <w:fldChar w:fldCharType="separate"/>
+          </w:r>
+          <w:r>
+            <w:rPr>
+              <w:noProof/>
+            </w:rPr>
+            <w:t>4</w:t>
+          </w:r>
+          <w:r>
+            <w:rPr>
+              <w:noProof/>
+            </w:rPr>
+            <w:fldChar w:fldCharType="end"/>
+          </w:r>
+        </w:p>
+        <w:p>
+          <w:pPr>
+            <w:pStyle w:val="Spistreci3"/>
+            <w:tabs>
+              <w:tab w:val="right" w:leader="dot" w:pos="9056"/>
+            </w:tabs>
+            <w:rPr>
+              <w:i w:val="0"/>
+              <w:noProof/>
+              <w:sz w:val="24"/>
+              <w:szCs w:val="24"/>
+              <w:lang w:eastAsia="ja-JP"/>
+            </w:rPr>
+          </w:pPr>
+          <w:r>
+            <w:rPr>
+              <w:noProof/>
+            </w:rPr>
+            <w:t>Konstruktor klasy ( __init__() )</w:t>
+          </w:r>
+          <w:r>
+            <w:rPr>
+              <w:noProof/>
+            </w:rPr>
+            <w:tab/>
+          </w:r>
+          <w:r>
+            <w:rPr>
+              <w:noProof/>
+            </w:rPr>
+            <w:fldChar w:fldCharType="begin"/>
+          </w:r>
+          <w:r>
+            <w:rPr>
+              <w:noProof/>
+            </w:rPr>
+            <w:instrText xml:space="preserve"> PAGEREF _Toc398127530 \h </w:instrText>
+          </w:r>
+          <w:r>
+            <w:rPr>
+              <w:noProof/>
+            </w:rPr>
+          </w:r>
+          <w:r>
+            <w:rPr>
+              <w:noProof/>
+            </w:rPr>
+            <w:fldChar w:fldCharType="separate"/>
+          </w:r>
+          <w:r>
+            <w:rPr>
+              <w:noProof/>
+            </w:rPr>
+            <w:t>4</w:t>
+          </w:r>
+          <w:r>
+            <w:rPr>
+              <w:noProof/>
+            </w:rPr>
+            <w:fldChar w:fldCharType="end"/>
+          </w:r>
+        </w:p>
+        <w:p>
+          <w:pPr>
+            <w:pStyle w:val="Spistreci3"/>
+            <w:tabs>
+              <w:tab w:val="right" w:leader="dot" w:pos="9056"/>
+            </w:tabs>
+            <w:rPr>
+              <w:i w:val="0"/>
+              <w:noProof/>
+              <w:sz w:val="24"/>
+              <w:szCs w:val="24"/>
+              <w:lang w:eastAsia="ja-JP"/>
+            </w:rPr>
+          </w:pPr>
+          <w:r>
+            <w:rPr>
+              <w:noProof/>
+            </w:rPr>
+            <w:t>Dodawanie zdarzenia ( traceAdd() )</w:t>
+          </w:r>
+          <w:r>
+            <w:rPr>
+              <w:noProof/>
+            </w:rPr>
+            <w:tab/>
+          </w:r>
+          <w:r>
+            <w:rPr>
+              <w:noProof/>
+            </w:rPr>
+            <w:fldChar w:fldCharType="begin"/>
+          </w:r>
+          <w:r>
+            <w:rPr>
+              <w:noProof/>
+            </w:rPr>
+            <w:instrText xml:space="preserve"> PAGEREF _Toc398127531 \h </w:instrText>
+          </w:r>
+          <w:r>
+            <w:rPr>
+              <w:noProof/>
+            </w:rPr>
+          </w:r>
+          <w:r>
+            <w:rPr>
+              <w:noProof/>
+            </w:rPr>
+            <w:fldChar w:fldCharType="separate"/>
+          </w:r>
+          <w:r>
+            <w:rPr>
+              <w:noProof/>
+            </w:rPr>
+            <w:t>4</w:t>
+          </w:r>
+          <w:r>
+            <w:rPr>
+              <w:noProof/>
+            </w:rPr>
+            <w:fldChar w:fldCharType="end"/>
+          </w:r>
+        </w:p>
+        <w:p>
+          <w:pPr>
+            <w:pStyle w:val="Spistreci2"/>
+            <w:tabs>
+              <w:tab w:val="right" w:leader="dot" w:pos="9056"/>
+            </w:tabs>
+            <w:rPr>
+              <w:smallCaps w:val="0"/>
+              <w:noProof/>
+              <w:sz w:val="24"/>
+              <w:szCs w:val="24"/>
+              <w:lang w:eastAsia="ja-JP"/>
+            </w:rPr>
+          </w:pPr>
+          <w:r>
+            <w:rPr>
+              <w:noProof/>
+            </w:rPr>
+            <w:t>Przykładowy log</w:t>
+          </w:r>
+          <w:r>
+            <w:rPr>
+              <w:noProof/>
+            </w:rPr>
+            <w:tab/>
+          </w:r>
+          <w:r>
+            <w:rPr>
+              <w:noProof/>
+            </w:rPr>
+            <w:fldChar w:fldCharType="begin"/>
+          </w:r>
+          <w:r>
+            <w:rPr>
+              <w:noProof/>
+            </w:rPr>
+            <w:instrText xml:space="preserve"> PAGEREF _Toc398127532 \h </w:instrText>
+          </w:r>
+          <w:r>
+            <w:rPr>
+              <w:noProof/>
+            </w:rPr>
+          </w:r>
+          <w:r>
+            <w:rPr>
+              <w:noProof/>
+            </w:rPr>
+            <w:fldChar w:fldCharType="separate"/>
+          </w:r>
+          <w:r>
+            <w:rPr>
+              <w:noProof/>
+            </w:rPr>
+            <w:t>4</w:t>
+          </w:r>
+          <w:r>
+            <w:rPr>
+              <w:noProof/>
+            </w:rPr>
+            <w:fldChar w:fldCharType="end"/>
+          </w:r>
+        </w:p>
+        <w:p>
+          <w:pPr>
+            <w:pStyle w:val="Spistreci2"/>
+            <w:tabs>
+              <w:tab w:val="right" w:leader="dot" w:pos="9056"/>
+            </w:tabs>
+            <w:rPr>
+              <w:smallCaps w:val="0"/>
+              <w:noProof/>
+              <w:sz w:val="24"/>
+              <w:szCs w:val="24"/>
+              <w:lang w:eastAsia="ja-JP"/>
+            </w:rPr>
+          </w:pPr>
+          <w:r>
+            <w:rPr>
+              <w:noProof/>
+            </w:rPr>
+            <w:t>Prototyp kodu:</w:t>
+          </w:r>
+          <w:r>
+            <w:rPr>
+              <w:noProof/>
+            </w:rPr>
+            <w:tab/>
+          </w:r>
+          <w:r>
+            <w:rPr>
+              <w:noProof/>
+            </w:rPr>
+            <w:fldChar w:fldCharType="begin"/>
+          </w:r>
+          <w:r>
+            <w:rPr>
+              <w:noProof/>
+            </w:rPr>
+            <w:instrText xml:space="preserve"> PAGEREF _Toc398127533 \h </w:instrText>
+          </w:r>
+          <w:r>
+            <w:rPr>
+              <w:noProof/>
+            </w:rPr>
+          </w:r>
+          <w:r>
+            <w:rPr>
+              <w:noProof/>
+            </w:rPr>
+            <w:fldChar w:fldCharType="separate"/>
+          </w:r>
+          <w:r>
+            <w:rPr>
+              <w:noProof/>
+            </w:rPr>
+            <w:t>5</w:t>
           </w:r>
           <w:r>
             <w:rPr>
@@ -181,7 +554,7 @@
       <w:pPr>
         <w:pStyle w:val="Nagwek1"/>
       </w:pPr>
-      <w:bookmarkStart w:id="0" w:name="_Toc398124785"/>
+      <w:bookmarkStart w:id="0" w:name="_Toc398127527"/>
       <w:r>
         <w:t>Wymagania</w:t>
       </w:r>
@@ -256,10 +629,2268 @@
         </w:numPr>
       </w:pPr>
       <w:r>
-        <w:t>Dedykowana aplikacja</w:t>
+        <w:t>Dedykowana aplikacj</w:t>
       </w:r>
-      <w:bookmarkStart w:id="1" w:name="_GoBack"/>
+      <w:r>
+        <w:t>a</w:t>
+      </w:r>
+    </w:p>
+    <w:p>
+      <w:r>
+        <w:br w:type="page"/>
+      </w:r>
+    </w:p>
+    <w:p>
+      <w:pPr>
+        <w:pStyle w:val="Nagwek1"/>
+      </w:pPr>
+      <w:bookmarkStart w:id="1" w:name="_Toc398127528"/>
+      <w:r>
+        <w:t>Dziennik zdarzeń (event log)</w:t>
+      </w:r>
       <w:bookmarkEnd w:id="1"/>
+    </w:p>
+    <w:p/>
+    <w:p>
+      <w:r>
+        <w:t>Klasa obsługująca dziennik zdarzeń powinna być tworzona w aplikacji głównej robota, oraz aplikacji głównej terminala sterującego. Dziennik zdarzeń powinien być tworzony jako pierwszy, już przy inicjalizacji klasy. Obiekt dziennika powinien być przekazywany w konstruktorze wszystkich klas używanych w tym projekcie.</w:t>
+      </w:r>
+    </w:p>
+    <w:p/>
+    <w:p>
+      <w:pPr>
+        <w:pStyle w:val="Nagwek2"/>
+      </w:pPr>
+      <w:bookmarkStart w:id="2" w:name="_Toc398127529"/>
+      <w:r>
+        <w:t>Budowa</w:t>
+      </w:r>
+      <w:bookmarkEnd w:id="2"/>
+    </w:p>
+    <w:p/>
+    <w:p>
+      <w:pPr>
+        <w:pStyle w:val="Nagwek3"/>
+      </w:pPr>
+      <w:bookmarkStart w:id="3" w:name="_Toc398127530"/>
+      <w:r>
+        <w:t>Konstruktor klasy</w:t>
+      </w:r>
+      <w:r>
+        <w:t xml:space="preserve"> ( __init__() )</w:t>
+      </w:r>
+      <w:bookmarkEnd w:id="3"/>
+    </w:p>
+    <w:p>
+      <w:r>
+        <w:t>Konstruktor powinien tworzyć plik o nazwie zadanej w parametrach konstruktora.  Jeśli próba utworzenia pliku się nie powiedzie, powinien zostać wypisany wyjątek z informacji o błędzie z powodu którego nie udało się utworzyć pliku.</w:t>
+      </w:r>
+    </w:p>
+    <w:p>
+      <w:r>
+        <w:t>Konstruktor zapisuje też w polach klasy ścieżkę do pliku oraz nazwę pliku.</w:t>
+      </w:r>
+    </w:p>
+    <w:p>
+      <w:pPr>
+        <w:pStyle w:val="Nagwek3"/>
+      </w:pPr>
+      <w:bookmarkStart w:id="4" w:name="_Toc398127531"/>
+      <w:r>
+        <w:t>Dodawanie zdarzenia ( traceAdd() )</w:t>
+      </w:r>
+      <w:bookmarkEnd w:id="4"/>
+    </w:p>
+    <w:p>
+      <w:r>
+        <w:t>Podstawową funkcjonalnością metody dodawania zdarzenia jest utworzenie łańcucha znaków w formacie:</w:t>
+      </w:r>
+    </w:p>
+    <w:p>
+      <w:r>
+        <w:rPr>
+          <w:color w:val="FF0000"/>
+        </w:rPr>
+        <w:t>XXXX:</w:t>
+      </w:r>
+      <w:r>
+        <w:t xml:space="preserve"> </w:t>
+      </w:r>
+      <w:r>
+        <w:rPr>
+          <w:color w:val="008000"/>
+        </w:rPr>
+        <w:t>&lt;wiadomość&gt;</w:t>
+      </w:r>
+      <w:r>
+        <w:t>, gdzie:</w:t>
+      </w:r>
+    </w:p>
+    <w:p>
+      <w:r>
+        <w:rPr>
+          <w:color w:val="FF0000"/>
+        </w:rPr>
+        <w:t>XXXX</w:t>
+      </w:r>
+      <w:r>
+        <w:t xml:space="preserve"> – miejsce z którego przyszła wiadomość, w formie łańcucha znaków, przekazywana przez klasę wysyłającą wiadomość. Obowiązkowo dużymi literami.</w:t>
+      </w:r>
+    </w:p>
+    <w:p>
+      <w:r>
+        <w:rPr>
+          <w:color w:val="008000"/>
+        </w:rPr>
+        <w:t>&lt;wiadomość&gt;</w:t>
+      </w:r>
+      <w:r>
+        <w:t xml:space="preserve"> - łańcuch znaków przekazywany przez klasę wysyłającą wiadomość do dziennika zdarzeń.</w:t>
+      </w:r>
+    </w:p>
+    <w:p/>
+    <w:p>
+      <w:r>
+        <w:t xml:space="preserve">Dodanie zdarzenia jest realizowane przez </w:t>
+      </w:r>
+      <w:r>
+        <w:t>otwarcie dokumentu w trybie nadpisywania (‘a’), oraz zamknięcie dokumentu po dodaniu wiadomości.</w:t>
+      </w:r>
+    </w:p>
+    <w:p>
+      <w:r>
+        <w:t>Otwieranie i zamykanie dokumentu w momencie dodawania wiadomości, ma umożliwić podgląd zdarzeń systemu w czasie rzeczywistym.</w:t>
+      </w:r>
+    </w:p>
+    <w:p/>
+    <w:p>
+      <w:pPr>
+        <w:pStyle w:val="Nagwek2"/>
+      </w:pPr>
+      <w:bookmarkStart w:id="5" w:name="_Toc398127532"/>
+      <w:r>
+        <w:t>Przykładowy log</w:t>
+      </w:r>
+      <w:bookmarkEnd w:id="5"/>
+      <w:r>
+        <w:t xml:space="preserve"> </w:t>
+      </w:r>
+    </w:p>
+    <w:p>
+      <w:pPr>
+        <w:rPr>
+          <w:rFonts w:asciiTheme="majorHAnsi" w:eastAsiaTheme="majorEastAsia" w:hAnsiTheme="majorHAnsi" w:cstheme="majorBidi"/>
+          <w:b/>
+          <w:bCs/>
+          <w:color w:val="4F81BD" w:themeColor="accent1"/>
+          <w:sz w:val="26"/>
+          <w:szCs w:val="26"/>
+        </w:rPr>
+      </w:pPr>
+      <w:r>
+        <w:rPr>
+          <w:noProof/>
+          <w:lang w:val="en-US"/>
+        </w:rPr>
+        <mc:AlternateContent>
+          <mc:Choice Requires="wps">
+            <w:drawing>
+              <wp:anchor distT="0" distB="0" distL="114300" distR="114300" simplePos="0" relativeHeight="251659264" behindDoc="0" locked="0" layoutInCell="1" allowOverlap="1" wp14:anchorId="4A3468DF" wp14:editId="24EF8FB2">
+                <wp:simplePos x="0" y="0"/>
+                <wp:positionH relativeFrom="column">
+                  <wp:posOffset>0</wp:posOffset>
+                </wp:positionH>
+                <wp:positionV relativeFrom="paragraph">
+                  <wp:posOffset>267335</wp:posOffset>
+                </wp:positionV>
+                <wp:extent cx="6172200" cy="2410460"/>
+                <wp:effectExtent l="0" t="0" r="25400" b="27940"/>
+                <wp:wrapSquare wrapText="bothSides"/>
+                <wp:docPr id="1" name="Pole tekstowe 1"/>
+                <wp:cNvGraphicFramePr/>
+                <a:graphic xmlns:a="http://schemas.openxmlformats.org/drawingml/2006/main">
+                  <a:graphicData uri="http://schemas.microsoft.com/office/word/2010/wordprocessingShape">
+                    <wps:wsp>
+                      <wps:cNvSpPr txBox="1"/>
+                      <wps:spPr>
+                        <a:xfrm>
+                          <a:off x="0" y="0"/>
+                          <a:ext cx="6172200" cy="2410460"/>
+                        </a:xfrm>
+                        <a:prstGeom prst="rect">
+                          <a:avLst/>
+                        </a:prstGeom>
+                        <a:noFill/>
+                        <a:ln>
+                          <a:solidFill>
+                            <a:schemeClr val="tx1"/>
+                          </a:solidFill>
+                        </a:ln>
+                        <a:effectLst/>
+                        <a:extLst>
+                          <a:ext uri="{C572A759-6A51-4108-AA02-DFA0A04FC94B}">
+                            <ma14:wrappingTextBoxFlag xmlns:ma14="http://schemas.microsoft.com/office/mac/drawingml/2011/main"/>
+                          </a:ext>
+                        </a:extLst>
+                      </wps:spPr>
+                      <wps:style>
+                        <a:lnRef idx="0">
+                          <a:schemeClr val="accent1"/>
+                        </a:lnRef>
+                        <a:fillRef idx="0">
+                          <a:schemeClr val="accent1"/>
+                        </a:fillRef>
+                        <a:effectRef idx="0">
+                          <a:schemeClr val="accent1"/>
+                        </a:effectRef>
+                        <a:fontRef idx="minor">
+                          <a:schemeClr val="dk1"/>
+                        </a:fontRef>
+                      </wps:style>
+                      <wps:txbx>
+                        <w:txbxContent>
+                          <w:p>
+                            <w:r>
+                              <w:rPr>
+                                <w:color w:val="FF0000"/>
+                              </w:rPr>
+                              <w:t xml:space="preserve">CONN_HNDL: </w:t>
+                            </w:r>
+                            <w:r>
+                              <w:rPr>
+                                <w:color w:val="008000"/>
+                              </w:rPr>
+                              <w:t>Connection handler, welcome!</w:t>
+                            </w:r>
+                          </w:p>
+                          <w:p>
+                            <w:r>
+                              <w:rPr>
+                                <w:color w:val="FF0000"/>
+                              </w:rPr>
+                              <w:t>CONN_HNDL:</w:t>
+                            </w:r>
+                            <w:r>
+                              <w:t xml:space="preserve"> </w:t>
+                            </w:r>
+                            <w:r>
+                              <w:rPr>
+                                <w:color w:val="008000"/>
+                              </w:rPr>
+                              <w:t>Own ip: 192.168.0.103 network: 192.168.0.</w:t>
+                            </w:r>
+                          </w:p>
+                          <w:p>
+                            <w:pPr>
+                              <w:rPr>
+                                <w:color w:val="008000"/>
+                              </w:rPr>
+                            </w:pPr>
+                            <w:r>
+                              <w:rPr>
+                                <w:color w:val="FF0000"/>
+                              </w:rPr>
+                              <w:t>CONN_HNDL:</w:t>
+                            </w:r>
+                            <w:r>
+                              <w:t xml:space="preserve"> </w:t>
+                            </w:r>
+                            <w:r>
+                              <w:rPr>
+                                <w:color w:val="008000"/>
+                              </w:rPr>
+                              <w:t>Adres: 192.168.0.105 port: 80 nazwa: 192.168.0.105</w:t>
+                            </w:r>
+                          </w:p>
+                          <w:p>
+                            <w:pPr>
+                              <w:rPr>
+                                <w:color w:val="008000"/>
+                              </w:rPr>
+                            </w:pPr>
+                            <w:r>
+                              <w:rPr>
+                                <w:color w:val="FF0000"/>
+                              </w:rPr>
+                              <w:t>CONN_HNDL:</w:t>
+                            </w:r>
+                            <w:r>
+                              <w:t xml:space="preserve"> </w:t>
+                            </w:r>
+                            <w:r>
+                              <w:rPr>
+                                <w:color w:val="008000"/>
+                              </w:rPr>
+                              <w:t>Adres: 192.168.0.105 port: 139 nazwa: 192.168.0.105</w:t>
+                            </w:r>
+                          </w:p>
+                          <w:p>
+                            <w:r>
+                              <w:rPr>
+                                <w:color w:val="FF0000"/>
+                              </w:rPr>
+                              <w:t xml:space="preserve">CONN_HNDL: </w:t>
+                            </w:r>
+                            <w:r>
+                              <w:rPr>
+                                <w:color w:val="008000"/>
+                              </w:rPr>
+                              <w:t>IP ADRESSES found: {('192.168.0.105', 80), ('192.168.0.105', 139)}</w:t>
+                            </w:r>
+                          </w:p>
+                          <w:p>
+                            <w:r>
+                              <w:rPr>
+                                <w:color w:val="FF0000"/>
+                              </w:rPr>
+                              <w:t>CONN_HNDL:</w:t>
+                            </w:r>
+                            <w:r>
+                              <w:t xml:space="preserve"> </w:t>
+                            </w:r>
+                            <w:r>
+                              <w:rPr>
+                                <w:color w:val="008000"/>
+                              </w:rPr>
+                              <w:t>End of scanning!</w:t>
+                            </w:r>
+                          </w:p>
+                          <w:p>
+                            <w:r>
+                              <w:rPr>
+                                <w:color w:val="FF0000"/>
+                              </w:rPr>
+                              <w:t>FRAME_HNDL:</w:t>
+                            </w:r>
+                            <w:r>
+                              <w:t xml:space="preserve"> </w:t>
+                            </w:r>
+                            <w:r>
+                              <w:rPr>
+                                <w:color w:val="008000"/>
+                              </w:rPr>
+                              <w:t>Frame handler welcome!</w:t>
+                            </w:r>
+                          </w:p>
+                          <w:p>
+                            <w:r>
+                              <w:rPr>
+                                <w:color w:val="FF0000"/>
+                              </w:rPr>
+                              <w:t>MAIN:</w:t>
+                            </w:r>
+                            <w:r>
+                              <w:t xml:space="preserve"> </w:t>
+                            </w:r>
+                            <w:r>
+                              <w:rPr>
+                                <w:color w:val="008000"/>
+                              </w:rPr>
+                              <w:t>Main client welcome</w:t>
+                            </w:r>
+                          </w:p>
+                          <w:p>
+                            <w:r>
+                              <w:rPr>
+                                <w:color w:val="FF0000"/>
+                              </w:rPr>
+                              <w:t>CONN_HNDL:</w:t>
+                            </w:r>
+                            <w:r>
+                              <w:t xml:space="preserve"> </w:t>
+                            </w:r>
+                            <w:r>
+                              <w:rPr>
+                                <w:color w:val="008000"/>
+                              </w:rPr>
+                              <w:t>Conn not estabished for: ('192.168.0.105', 80)</w:t>
+                            </w:r>
+                          </w:p>
+                          <w:p>
+                            <w:r>
+                              <w:rPr>
+                                <w:color w:val="FF0000"/>
+                              </w:rPr>
+                              <w:t>CONN_HNDL:</w:t>
+                            </w:r>
+                            <w:r>
+                              <w:t xml:space="preserve"> </w:t>
+                            </w:r>
+                            <w:r>
+                              <w:rPr>
+                                <w:color w:val="008000"/>
+                              </w:rPr>
+                              <w:t>Conn not estabished for: ('192.168.0.105', 139)</w:t>
+                            </w:r>
+                          </w:p>
+                          <w:p>
+                            <w:pPr>
+                              <w:rPr>
+                                <w:color w:val="008000"/>
+                              </w:rPr>
+                            </w:pPr>
+                            <w:r>
+                              <w:rPr>
+                                <w:color w:val="FF0000"/>
+                              </w:rPr>
+                              <w:t>CLI:</w:t>
+                            </w:r>
+                            <w:r>
+                              <w:t xml:space="preserve"> </w:t>
+                            </w:r>
+                            <w:r>
+                              <w:rPr>
+                                <w:color w:val="008000"/>
+                              </w:rPr>
+                              <w:t>Command Line Client Welcome!</w:t>
+                            </w:r>
+                          </w:p>
+                          <w:p>
+                            <w:r>
+                              <w:rPr>
+                                <w:color w:val="FF0000"/>
+                              </w:rPr>
+                              <w:t>CLI:</w:t>
+                            </w:r>
+                            <w:r>
+                              <w:t xml:space="preserve"> </w:t>
+                            </w:r>
+                            <w:r>
+                              <w:rPr>
+                                <w:color w:val="008000"/>
+                              </w:rPr>
+                              <w:t>EXIT: ['q']</w:t>
+                            </w:r>
+                          </w:p>
+                          <w:p/>
+                        </w:txbxContent>
+                      </wps:txbx>
+                      <wps:bodyPr rot="0" spcFirstLastPara="0" vertOverflow="overflow" horzOverflow="overflow" vert="horz" wrap="square" lIns="91440" tIns="45720" rIns="91440" bIns="45720" numCol="1" spcCol="0" rtlCol="0" fromWordArt="0" anchor="t" anchorCtr="0" forceAA="0" compatLnSpc="1">
+                        <a:prstTxWarp prst="textNoShape">
+                          <a:avLst/>
+                        </a:prstTxWarp>
+                        <a:noAutofit/>
+                      </wps:bodyPr>
+                    </wps:wsp>
+                  </a:graphicData>
+                </a:graphic>
+                <wp14:sizeRelH relativeFrom="margin">
+                  <wp14:pctWidth>0</wp14:pctWidth>
+                </wp14:sizeRelH>
+                <wp14:sizeRelV relativeFrom="margin">
+                  <wp14:pctHeight>0</wp14:pctHeight>
+                </wp14:sizeRelV>
+              </wp:anchor>
+            </w:drawing>
+          </mc:Choice>
+          <mc:Fallback>
+            <w:pict>
+              <v:shapetype id="_x0000_t202" coordsize="21600,21600" o:spt="202" path="m0,0l0,21600,21600,21600,21600,0xe">
+                <v:stroke joinstyle="miter"/>
+                <v:path gradientshapeok="t" o:connecttype="rect"/>
+              </v:shapetype>
+              <v:shape id="Pole tekstowe 1" o:spid="_x0000_s1026" type="#_x0000_t202" style="position:absolute;margin-left:0;margin-top:21.05pt;width:486pt;height:189.8pt;z-index:251659264;visibility:visible;mso-wrap-style:square;mso-width-percent:0;mso-height-percent:0;mso-wrap-distance-left:9pt;mso-wrap-distance-top:0;mso-wrap-distance-right:9pt;mso-wrap-distance-bottom:0;mso-position-horizontal:absolute;mso-position-horizontal-relative:text;mso-position-vertical:absolute;mso-position-vertical-relative:text;mso-width-percent:0;mso-height-percent:0;mso-width-relative:margin;mso-height-relative:margin;v-text-anchor:top" o:gfxdata="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" filled="f" strokecolor="black [3213]">
+                <v:textbox>
+                  <w:txbxContent>
+                    <w:p>
+                      <w:r>
+                        <w:rPr>
+                          <w:color w:val="FF0000"/>
+                        </w:rPr>
+                        <w:t xml:space="preserve">CONN_HNDL: </w:t>
+                      </w:r>
+                      <w:r>
+                        <w:rPr>
+                          <w:color w:val="008000"/>
+                        </w:rPr>
+                        <w:t>Connection handler, welcome!</w:t>
+                      </w:r>
+                    </w:p>
+                    <w:p>
+                      <w:r>
+                        <w:rPr>
+                          <w:color w:val="FF0000"/>
+                        </w:rPr>
+                        <w:t>CONN_HNDL:</w:t>
+                      </w:r>
+                      <w:r>
+                        <w:t xml:space="preserve"> </w:t>
+                      </w:r>
+                      <w:r>
+                        <w:rPr>
+                          <w:color w:val="008000"/>
+                        </w:rPr>
+                        <w:t>Own ip: 192.168.0.103 network: 192.168.0.</w:t>
+                      </w:r>
+                    </w:p>
+                    <w:p>
+                      <w:pPr>
+                        <w:rPr>
+                          <w:color w:val="008000"/>
+                        </w:rPr>
+                      </w:pPr>
+                      <w:r>
+                        <w:rPr>
+                          <w:color w:val="FF0000"/>
+                        </w:rPr>
+                        <w:t>CONN_HNDL:</w:t>
+                      </w:r>
+                      <w:r>
+                        <w:t xml:space="preserve"> </w:t>
+                      </w:r>
+                      <w:r>
+                        <w:rPr>
+                          <w:color w:val="008000"/>
+                        </w:rPr>
+                        <w:t>Adres: 192.168.0.105 port: 80 nazwa: 192.168.0.105</w:t>
+                      </w:r>
+                    </w:p>
+                    <w:p>
+                      <w:pPr>
+                        <w:rPr>
+                          <w:color w:val="008000"/>
+                        </w:rPr>
+                      </w:pPr>
+                      <w:r>
+                        <w:rPr>
+                          <w:color w:val="FF0000"/>
+                        </w:rPr>
+                        <w:t>CONN_HNDL:</w:t>
+                      </w:r>
+                      <w:r>
+                        <w:t xml:space="preserve"> </w:t>
+                      </w:r>
+                      <w:r>
+                        <w:rPr>
+                          <w:color w:val="008000"/>
+                        </w:rPr>
+                        <w:t>Adres: 192.168.0.105 port: 139 nazwa: 192.168.0.105</w:t>
+                      </w:r>
+                    </w:p>
+                    <w:p>
+                      <w:r>
+                        <w:rPr>
+                          <w:color w:val="FF0000"/>
+                        </w:rPr>
+                        <w:t xml:space="preserve">CONN_HNDL: </w:t>
+                      </w:r>
+                      <w:r>
+                        <w:rPr>
+                          <w:color w:val="008000"/>
+                        </w:rPr>
+                        <w:t>IP ADRESSES found: {('192.168.0.105', 80), ('192.168.0.105', 139)}</w:t>
+                      </w:r>
+                    </w:p>
+                    <w:p>
+                      <w:r>
+                        <w:rPr>
+                          <w:color w:val="FF0000"/>
+                        </w:rPr>
+                        <w:t>CONN_HNDL:</w:t>
+                      </w:r>
+                      <w:r>
+                        <w:t xml:space="preserve"> </w:t>
+                      </w:r>
+                      <w:r>
+                        <w:rPr>
+                          <w:color w:val="008000"/>
+                        </w:rPr>
+                        <w:t>End of scanning!</w:t>
+                      </w:r>
+                    </w:p>
+                    <w:p>
+                      <w:r>
+                        <w:rPr>
+                          <w:color w:val="FF0000"/>
+                        </w:rPr>
+                        <w:t>FRAME_HNDL:</w:t>
+                      </w:r>
+                      <w:r>
+                        <w:t xml:space="preserve"> </w:t>
+                      </w:r>
+                      <w:r>
+                        <w:rPr>
+                          <w:color w:val="008000"/>
+                        </w:rPr>
+                        <w:t>Frame handler welcome!</w:t>
+                      </w:r>
+                    </w:p>
+                    <w:p>
+                      <w:r>
+                        <w:rPr>
+                          <w:color w:val="FF0000"/>
+                        </w:rPr>
+                        <w:t>MAIN:</w:t>
+                      </w:r>
+                      <w:r>
+                        <w:t xml:space="preserve"> </w:t>
+                      </w:r>
+                      <w:r>
+                        <w:rPr>
+                          <w:color w:val="008000"/>
+                        </w:rPr>
+                        <w:t>Main client welcome</w:t>
+                      </w:r>
+                    </w:p>
+                    <w:p>
+                      <w:r>
+                        <w:rPr>
+                          <w:color w:val="FF0000"/>
+                        </w:rPr>
+                        <w:t>CONN_HNDL:</w:t>
+                      </w:r>
+                      <w:r>
+                        <w:t xml:space="preserve"> </w:t>
+                      </w:r>
+                      <w:r>
+                        <w:rPr>
+                          <w:color w:val="008000"/>
+                        </w:rPr>
+                        <w:t>Conn not estabished for: ('192.168.0.105', 80)</w:t>
+                      </w:r>
+                    </w:p>
+                    <w:p>
+                      <w:r>
+                        <w:rPr>
+                          <w:color w:val="FF0000"/>
+                        </w:rPr>
+                        <w:t>CONN_HNDL:</w:t>
+                      </w:r>
+                      <w:r>
+                        <w:t xml:space="preserve"> </w:t>
+                      </w:r>
+                      <w:r>
+                        <w:rPr>
+                          <w:color w:val="008000"/>
+                        </w:rPr>
+                        <w:t>Conn not estabished for: ('192.168.0.105', 139)</w:t>
+                      </w:r>
+                    </w:p>
+                    <w:p>
+                      <w:pPr>
+                        <w:rPr>
+                          <w:color w:val="008000"/>
+                        </w:rPr>
+                      </w:pPr>
+                      <w:r>
+                        <w:rPr>
+                          <w:color w:val="FF0000"/>
+                        </w:rPr>
+                        <w:t>CLI:</w:t>
+                      </w:r>
+                      <w:r>
+                        <w:t xml:space="preserve"> </w:t>
+                      </w:r>
+                      <w:r>
+                        <w:rPr>
+                          <w:color w:val="008000"/>
+                        </w:rPr>
+                        <w:t>Command Line Client Welcome!</w:t>
+                      </w:r>
+                    </w:p>
+                    <w:p>
+                      <w:r>
+                        <w:rPr>
+                          <w:color w:val="FF0000"/>
+                        </w:rPr>
+                        <w:t>CLI:</w:t>
+                      </w:r>
+                      <w:r>
+                        <w:t xml:space="preserve"> </w:t>
+                      </w:r>
+                      <w:r>
+                        <w:rPr>
+                          <w:color w:val="008000"/>
+                        </w:rPr>
+                        <w:t>EXIT: ['q']</w:t>
+                      </w:r>
+                    </w:p>
+                    <w:p/>
+                  </w:txbxContent>
+                </v:textbox>
+                <w10:wrap type="square"/>
+              </v:shape>
+            </w:pict>
+          </mc:Fallback>
+        </mc:AlternateContent>
+      </w:r>
+      <w:r>
+        <w:br w:type="page"/>
+      </w:r>
+    </w:p>
+    <w:p>
+      <w:pPr>
+        <w:pStyle w:val="Nagwek2"/>
+      </w:pPr>
+      <w:bookmarkStart w:id="6" w:name="_Toc398127533"/>
+      <w:r>
+        <w:t>Prototyp kodu:</w:t>
+      </w:r>
+      <w:bookmarkEnd w:id="6"/>
+    </w:p>
+    <w:p>
+      <w:r>
+        <w:rPr>
+          <w:noProof/>
+          <w:lang w:val="en-US"/>
+        </w:rPr>
+        <mc:AlternateContent>
+          <mc:Choice Requires="wps">
+            <w:drawing>
+              <wp:anchor distT="0" distB="0" distL="114300" distR="114300" simplePos="0" relativeHeight="251660288" behindDoc="0" locked="0" layoutInCell="1" allowOverlap="1" wp14:anchorId="30697C60" wp14:editId="4512203C">
+                <wp:simplePos x="0" y="0"/>
+                <wp:positionH relativeFrom="column">
+                  <wp:posOffset>0</wp:posOffset>
+                </wp:positionH>
+                <wp:positionV relativeFrom="paragraph">
+                  <wp:posOffset>170180</wp:posOffset>
+                </wp:positionV>
+                <wp:extent cx="6286500" cy="2628900"/>
+                <wp:effectExtent l="0" t="0" r="0" b="12700"/>
+                <wp:wrapSquare wrapText="bothSides"/>
+                <wp:docPr id="2" name="Pole tekstowe 2"/>
+                <wp:cNvGraphicFramePr/>
+                <a:graphic xmlns:a="http://schemas.openxmlformats.org/drawingml/2006/main">
+                  <a:graphicData uri="http://schemas.microsoft.com/office/word/2010/wordprocessingShape">
+                    <wps:wsp>
+                      <wps:cNvSpPr txBox="1"/>
+                      <wps:spPr>
+                        <a:xfrm>
+                          <a:off x="0" y="0"/>
+                          <a:ext cx="6286500" cy="2628900"/>
+                        </a:xfrm>
+                        <a:prstGeom prst="rect">
+                          <a:avLst/>
+                        </a:prstGeom>
+                        <a:noFill/>
+                        <a:ln>
+                          <a:noFill/>
+                        </a:ln>
+                        <a:effectLst/>
+                        <a:extLst>
+                          <a:ext uri="{C572A759-6A51-4108-AA02-DFA0A04FC94B}">
+                            <ma14:wrappingTextBoxFlag xmlns:ma14="http://schemas.microsoft.com/office/mac/drawingml/2011/main"/>
+                          </a:ext>
+                        </a:extLst>
+                      </wps:spPr>
+                      <wps:style>
+                        <a:lnRef idx="0">
+                          <a:schemeClr val="accent1"/>
+                        </a:lnRef>
+                        <a:fillRef idx="0">
+                          <a:schemeClr val="accent1"/>
+                        </a:fillRef>
+                        <a:effectRef idx="0">
+                          <a:schemeClr val="accent1"/>
+                        </a:effectRef>
+                        <a:fontRef idx="minor">
+                          <a:schemeClr val="dk1"/>
+                        </a:fontRef>
+                      </wps:style>
+                      <wps:txbx>
+                        <w:txbxContent>
+                          <w:p>
+                            <w:pPr>
+                              <w:shd w:val="clear" w:color="auto" w:fill="2B2B2B"/>
+                              <w:tabs>
+                                <w:tab w:val="left" w:pos="916"/>
+                                <w:tab w:val="left" w:pos="1832"/>
+                                <w:tab w:val="left" w:pos="2748"/>
+                                <w:tab w:val="left" w:pos="3664"/>
+                                <w:tab w:val="left" w:pos="4580"/>
+                                <w:tab w:val="left" w:pos="5496"/>
+                                <w:tab w:val="left" w:pos="6412"/>
+                                <w:tab w:val="left" w:pos="7328"/>
+                                <w:tab w:val="left" w:pos="8244"/>
+                                <w:tab w:val="left" w:pos="9160"/>
+                                <w:tab w:val="left" w:pos="10076"/>
+                                <w:tab w:val="left" w:pos="10992"/>
+                                <w:tab w:val="left" w:pos="11908"/>
+                                <w:tab w:val="left" w:pos="12824"/>
+                                <w:tab w:val="left" w:pos="13740"/>
+                                <w:tab w:val="left" w:pos="14656"/>
+                              </w:tabs>
+                              <w:rPr>
+                                <w:rFonts w:ascii="Menlo" w:hAnsi="Menlo" w:cs="Courier"/>
+                                <w:color w:val="A9B7C6"/>
+                                <w:sz w:val="20"/>
+                                <w:szCs w:val="20"/>
+                              </w:rPr>
+                            </w:pPr>
+                            <w:r>
+                              <w:rPr>
+                                <w:rFonts w:ascii="Menlo" w:hAnsi="Menlo" w:cs="Courier"/>
+                                <w:color w:val="CC7832"/>
+                                <w:sz w:val="20"/>
+                                <w:szCs w:val="20"/>
+                              </w:rPr>
+                              <w:t xml:space="preserve">class </w:t>
+                            </w:r>
+                            <w:r>
+                              <w:rPr>
+                                <w:rFonts w:ascii="Menlo" w:hAnsi="Menlo" w:cs="Courier"/>
+                                <w:color w:val="A9B7C6"/>
+                                <w:sz w:val="20"/>
+                                <w:szCs w:val="20"/>
+                              </w:rPr>
+                              <w:t>traceHndl:</w:t>
+                            </w:r>
+                            <w:r>
+                              <w:rPr>
+                                <w:rFonts w:ascii="Menlo" w:hAnsi="Menlo" w:cs="Courier"/>
+                                <w:color w:val="A9B7C6"/>
+                                <w:sz w:val="20"/>
+                                <w:szCs w:val="20"/>
+                              </w:rPr>
+                              <w:br/>
+                              <w:t xml:space="preserve">    </w:t>
+                            </w:r>
+                            <w:r>
+                              <w:rPr>
+                                <w:rFonts w:ascii="Menlo" w:hAnsi="Menlo" w:cs="Courier"/>
+                                <w:color w:val="808080"/>
+                                <w:sz w:val="20"/>
+                                <w:szCs w:val="20"/>
+                              </w:rPr>
+                              <w:t>#variables</w:t>
+                            </w:r>
+                            <w:r>
+                              <w:rPr>
+                                <w:rFonts w:ascii="Menlo" w:hAnsi="Menlo" w:cs="Courier"/>
+                                <w:color w:val="808080"/>
+                                <w:sz w:val="20"/>
+                                <w:szCs w:val="20"/>
+                              </w:rPr>
+                              <w:br/>
+                              <w:t xml:space="preserve">    </w:t>
+                            </w:r>
+                            <w:r>
+                              <w:rPr>
+                                <w:rFonts w:ascii="Menlo" w:hAnsi="Menlo" w:cs="Courier"/>
+                                <w:color w:val="A9B7C6"/>
+                                <w:sz w:val="20"/>
+                                <w:szCs w:val="20"/>
+                              </w:rPr>
+                              <w:t xml:space="preserve">traceLog = </w:t>
+                            </w:r>
+                            <w:r>
+                              <w:rPr>
+                                <w:rFonts w:ascii="Menlo" w:hAnsi="Menlo" w:cs="Courier"/>
+                                <w:color w:val="6897BB"/>
+                                <w:sz w:val="20"/>
+                                <w:szCs w:val="20"/>
+                              </w:rPr>
+                              <w:t>0</w:t>
+                            </w:r>
+                            <w:r>
+                              <w:rPr>
+                                <w:rFonts w:ascii="Menlo" w:hAnsi="Menlo" w:cs="Courier"/>
+                                <w:color w:val="6897BB"/>
+                                <w:sz w:val="20"/>
+                                <w:szCs w:val="20"/>
+                              </w:rPr>
+                              <w:br/>
+                            </w:r>
+                            <w:r>
+                              <w:rPr>
+                                <w:rFonts w:ascii="Menlo" w:hAnsi="Menlo" w:cs="Courier"/>
+                                <w:color w:val="6897BB"/>
+                                <w:sz w:val="20"/>
+                                <w:szCs w:val="20"/>
+                              </w:rPr>
+                              <w:br/>
+                              <w:t xml:space="preserve">    </w:t>
+                            </w:r>
+                            <w:r>
+                              <w:rPr>
+                                <w:rFonts w:ascii="Menlo" w:hAnsi="Menlo" w:cs="Courier"/>
+                                <w:color w:val="808080"/>
+                                <w:sz w:val="20"/>
+                                <w:szCs w:val="20"/>
+                              </w:rPr>
+                              <w:t>#constructor</w:t>
+                            </w:r>
+                            <w:r>
+                              <w:rPr>
+                                <w:rFonts w:ascii="Menlo" w:hAnsi="Menlo" w:cs="Courier"/>
+                                <w:color w:val="808080"/>
+                                <w:sz w:val="20"/>
+                                <w:szCs w:val="20"/>
+                              </w:rPr>
+                              <w:br/>
+                              <w:t xml:space="preserve">    </w:t>
+                            </w:r>
+                            <w:r>
+                              <w:rPr>
+                                <w:rFonts w:ascii="Menlo" w:hAnsi="Menlo" w:cs="Courier"/>
+                                <w:color w:val="CC7832"/>
+                                <w:sz w:val="20"/>
+                                <w:szCs w:val="20"/>
+                              </w:rPr>
+                              <w:t xml:space="preserve">def </w:t>
+                            </w:r>
+                            <w:r>
+                              <w:rPr>
+                                <w:rFonts w:ascii="Menlo" w:hAnsi="Menlo" w:cs="Courier"/>
+                                <w:color w:val="B200B2"/>
+                                <w:sz w:val="20"/>
+                                <w:szCs w:val="20"/>
+                              </w:rPr>
+                              <w:t>__init__</w:t>
+                            </w:r>
+                            <w:r>
+                              <w:rPr>
+                                <w:rFonts w:ascii="Menlo" w:hAnsi="Menlo" w:cs="Courier"/>
+                                <w:color w:val="A9B7C6"/>
+                                <w:sz w:val="20"/>
+                                <w:szCs w:val="20"/>
+                              </w:rPr>
+                              <w:t>(</w:t>
+                            </w:r>
+                            <w:r>
+                              <w:rPr>
+                                <w:rFonts w:ascii="Menlo" w:hAnsi="Menlo" w:cs="Courier"/>
+                                <w:color w:val="94558D"/>
+                                <w:sz w:val="20"/>
+                                <w:szCs w:val="20"/>
+                              </w:rPr>
+                              <w:t>self</w:t>
+                            </w:r>
+                            <w:r>
+                              <w:rPr>
+                                <w:rFonts w:ascii="Menlo" w:hAnsi="Menlo" w:cs="Courier"/>
+                                <w:color w:val="A9B7C6"/>
+                                <w:sz w:val="20"/>
+                                <w:szCs w:val="20"/>
+                              </w:rPr>
+                              <w:t>):</w:t>
+                            </w:r>
+                            <w:r>
+                              <w:rPr>
+                                <w:rFonts w:ascii="Menlo" w:hAnsi="Menlo" w:cs="Courier"/>
+                                <w:color w:val="A9B7C6"/>
+                                <w:sz w:val="20"/>
+                                <w:szCs w:val="20"/>
+                              </w:rPr>
+                              <w:br/>
+                              <w:t xml:space="preserve">        </w:t>
+                            </w:r>
+                            <w:r>
+                              <w:rPr>
+                                <w:rFonts w:ascii="Menlo" w:hAnsi="Menlo" w:cs="Courier"/>
+                                <w:color w:val="CC7832"/>
+                                <w:sz w:val="20"/>
+                                <w:szCs w:val="20"/>
+                              </w:rPr>
+                              <w:t>try</w:t>
+                            </w:r>
+                            <w:r>
+                              <w:rPr>
+                                <w:rFonts w:ascii="Menlo" w:hAnsi="Menlo" w:cs="Courier"/>
+                                <w:color w:val="A9B7C6"/>
+                                <w:sz w:val="20"/>
+                                <w:szCs w:val="20"/>
+                              </w:rPr>
+                              <w:t>:</w:t>
+                            </w:r>
+                            <w:r>
+                              <w:rPr>
+                                <w:rFonts w:ascii="Menlo" w:hAnsi="Menlo" w:cs="Courier"/>
+                                <w:color w:val="A9B7C6"/>
+                                <w:sz w:val="20"/>
+                                <w:szCs w:val="20"/>
+                              </w:rPr>
+                              <w:br/>
+                              <w:t xml:space="preserve">            </w:t>
+                            </w:r>
+                            <w:r>
+                              <w:rPr>
+                                <w:rFonts w:ascii="Menlo" w:hAnsi="Menlo" w:cs="Courier"/>
+                                <w:color w:val="94558D"/>
+                                <w:sz w:val="20"/>
+                                <w:szCs w:val="20"/>
+                              </w:rPr>
+                              <w:t>self</w:t>
+                            </w:r>
+                            <w:r>
+                              <w:rPr>
+                                <w:rFonts w:ascii="Menlo" w:hAnsi="Menlo" w:cs="Courier"/>
+                                <w:color w:val="A9B7C6"/>
+                                <w:sz w:val="20"/>
+                                <w:szCs w:val="20"/>
+                              </w:rPr>
+                              <w:t xml:space="preserve">.traceLog = </w:t>
+                            </w:r>
+                            <w:r>
+                              <w:rPr>
+                                <w:rFonts w:ascii="Menlo" w:hAnsi="Menlo" w:cs="Courier"/>
+                                <w:color w:val="8888C6"/>
+                                <w:sz w:val="20"/>
+                                <w:szCs w:val="20"/>
+                              </w:rPr>
+                              <w:t>open</w:t>
+                            </w:r>
+                            <w:r>
+                              <w:rPr>
+                                <w:rFonts w:ascii="Menlo" w:hAnsi="Menlo" w:cs="Courier"/>
+                                <w:color w:val="A9B7C6"/>
+                                <w:sz w:val="20"/>
+                                <w:szCs w:val="20"/>
+                              </w:rPr>
+                              <w:t>(</w:t>
+                            </w:r>
+                            <w:r>
+                              <w:rPr>
+                                <w:rFonts w:ascii="Menlo" w:hAnsi="Menlo" w:cs="Courier"/>
+                                <w:color w:val="6A8759"/>
+                                <w:sz w:val="20"/>
+                                <w:szCs w:val="20"/>
+                              </w:rPr>
+                              <w:t>"log.txt"</w:t>
+                            </w:r>
+                            <w:r>
+                              <w:rPr>
+                                <w:rFonts w:ascii="Menlo" w:hAnsi="Menlo" w:cs="Courier"/>
+                                <w:color w:val="CC7832"/>
+                                <w:sz w:val="20"/>
+                                <w:szCs w:val="20"/>
+                              </w:rPr>
+                              <w:t>,</w:t>
+                            </w:r>
+                            <w:r>
+                              <w:rPr>
+                                <w:rFonts w:ascii="Menlo" w:hAnsi="Menlo" w:cs="Courier"/>
+                                <w:color w:val="6A8759"/>
+                                <w:sz w:val="20"/>
+                                <w:szCs w:val="20"/>
+                              </w:rPr>
+                              <w:t>"w"</w:t>
+                            </w:r>
+                            <w:r>
+                              <w:rPr>
+                                <w:rFonts w:ascii="Menlo" w:hAnsi="Menlo" w:cs="Courier"/>
+                                <w:color w:val="A9B7C6"/>
+                                <w:sz w:val="20"/>
+                                <w:szCs w:val="20"/>
+                              </w:rPr>
+                              <w:t xml:space="preserve">) </w:t>
+                            </w:r>
+                            <w:r>
+                              <w:rPr>
+                                <w:rFonts w:ascii="Menlo" w:hAnsi="Menlo" w:cs="Courier"/>
+                                <w:color w:val="808080"/>
+                                <w:sz w:val="20"/>
+                                <w:szCs w:val="20"/>
+                              </w:rPr>
+                              <w:t>#creating file log.txt</w:t>
+                            </w:r>
+                            <w:r>
+                              <w:rPr>
+                                <w:rFonts w:ascii="Menlo" w:hAnsi="Menlo" w:cs="Courier"/>
+                                <w:color w:val="808080"/>
+                                <w:sz w:val="20"/>
+                                <w:szCs w:val="20"/>
+                              </w:rPr>
+                              <w:br/>
+                              <w:t xml:space="preserve">            </w:t>
+                            </w:r>
+                            <w:r>
+                              <w:rPr>
+                                <w:rFonts w:ascii="Menlo" w:hAnsi="Menlo" w:cs="Courier"/>
+                                <w:color w:val="94558D"/>
+                                <w:sz w:val="20"/>
+                                <w:szCs w:val="20"/>
+                              </w:rPr>
+                              <w:t>self</w:t>
+                            </w:r>
+                            <w:r>
+                              <w:rPr>
+                                <w:rFonts w:ascii="Menlo" w:hAnsi="Menlo" w:cs="Courier"/>
+                                <w:color w:val="A9B7C6"/>
+                                <w:sz w:val="20"/>
+                                <w:szCs w:val="20"/>
+                              </w:rPr>
+                              <w:t>.traceLog.close()</w:t>
+                            </w:r>
+                            <w:r>
+                              <w:rPr>
+                                <w:rFonts w:ascii="Menlo" w:hAnsi="Menlo" w:cs="Courier"/>
+                                <w:color w:val="A9B7C6"/>
+                                <w:sz w:val="20"/>
+                                <w:szCs w:val="20"/>
+                              </w:rPr>
+                              <w:br/>
+                              <w:t xml:space="preserve">        </w:t>
+                            </w:r>
+                            <w:r>
+                              <w:rPr>
+                                <w:rFonts w:ascii="Menlo" w:hAnsi="Menlo" w:cs="Courier"/>
+                                <w:color w:val="CC7832"/>
+                                <w:sz w:val="20"/>
+                                <w:szCs w:val="20"/>
+                              </w:rPr>
+                              <w:t>except</w:t>
+                            </w:r>
+                            <w:r>
+                              <w:rPr>
+                                <w:rFonts w:ascii="Menlo" w:hAnsi="Menlo" w:cs="Courier"/>
+                                <w:color w:val="A9B7C6"/>
+                                <w:sz w:val="20"/>
+                                <w:szCs w:val="20"/>
+                              </w:rPr>
+                              <w:t>:</w:t>
+                            </w:r>
+                            <w:r>
+                              <w:rPr>
+                                <w:rFonts w:ascii="Menlo" w:hAnsi="Menlo" w:cs="Courier"/>
+                                <w:color w:val="A9B7C6"/>
+                                <w:sz w:val="20"/>
+                                <w:szCs w:val="20"/>
+                              </w:rPr>
+                              <w:br/>
+                              <w:t xml:space="preserve">            </w:t>
+                            </w:r>
+                            <w:r>
+                              <w:rPr>
+                                <w:rFonts w:ascii="Menlo" w:hAnsi="Menlo" w:cs="Courier"/>
+                                <w:color w:val="8888C6"/>
+                                <w:sz w:val="20"/>
+                                <w:szCs w:val="20"/>
+                              </w:rPr>
+                              <w:t>print</w:t>
+                            </w:r>
+                            <w:r>
+                              <w:rPr>
+                                <w:rFonts w:ascii="Menlo" w:hAnsi="Menlo" w:cs="Courier"/>
+                                <w:color w:val="A9B7C6"/>
+                                <w:sz w:val="20"/>
+                                <w:szCs w:val="20"/>
+                              </w:rPr>
+                              <w:t>(</w:t>
+                            </w:r>
+                            <w:r>
+                              <w:rPr>
+                                <w:rFonts w:ascii="Menlo" w:hAnsi="Menlo" w:cs="Courier"/>
+                                <w:color w:val="6A8759"/>
+                                <w:sz w:val="20"/>
+                                <w:szCs w:val="20"/>
+                              </w:rPr>
+                              <w:t>"ERROR: unable to open log file"</w:t>
+                            </w:r>
+                            <w:r>
+                              <w:rPr>
+                                <w:rFonts w:ascii="Menlo" w:hAnsi="Menlo" w:cs="Courier"/>
+                                <w:color w:val="A9B7C6"/>
+                                <w:sz w:val="20"/>
+                                <w:szCs w:val="20"/>
+                              </w:rPr>
+                              <w:t>)</w:t>
+                            </w:r>
+                            <w:r>
+                              <w:rPr>
+                                <w:rFonts w:ascii="Menlo" w:hAnsi="Menlo" w:cs="Courier"/>
+                                <w:color w:val="A9B7C6"/>
+                                <w:sz w:val="20"/>
+                                <w:szCs w:val="20"/>
+                              </w:rPr>
+                              <w:br/>
+                            </w:r>
+                            <w:r>
+                              <w:rPr>
+                                <w:rFonts w:ascii="Menlo" w:hAnsi="Menlo" w:cs="Courier"/>
+                                <w:color w:val="A9B7C6"/>
+                                <w:sz w:val="20"/>
+                                <w:szCs w:val="20"/>
+                              </w:rPr>
+                              <w:br/>
+                              <w:t xml:space="preserve">    </w:t>
+                            </w:r>
+                            <w:r>
+                              <w:rPr>
+                                <w:rFonts w:ascii="Menlo" w:hAnsi="Menlo" w:cs="Courier"/>
+                                <w:color w:val="CC7832"/>
+                                <w:sz w:val="20"/>
+                                <w:szCs w:val="20"/>
+                              </w:rPr>
+                              <w:t xml:space="preserve">def </w:t>
+                            </w:r>
+                            <w:r>
+                              <w:rPr>
+                                <w:rFonts w:ascii="Menlo" w:hAnsi="Menlo" w:cs="Courier"/>
+                                <w:color w:val="FFC66D"/>
+                                <w:sz w:val="20"/>
+                                <w:szCs w:val="20"/>
+                              </w:rPr>
+                              <w:t>traceAdd</w:t>
+                            </w:r>
+                            <w:r>
+                              <w:rPr>
+                                <w:rFonts w:ascii="Menlo" w:hAnsi="Menlo" w:cs="Courier"/>
+                                <w:color w:val="A9B7C6"/>
+                                <w:sz w:val="20"/>
+                                <w:szCs w:val="20"/>
+                              </w:rPr>
+                              <w:t>(</w:t>
+                            </w:r>
+                            <w:r>
+                              <w:rPr>
+                                <w:rFonts w:ascii="Menlo" w:hAnsi="Menlo" w:cs="Courier"/>
+                                <w:color w:val="94558D"/>
+                                <w:sz w:val="20"/>
+                                <w:szCs w:val="20"/>
+                              </w:rPr>
+                              <w:t>self</w:t>
+                            </w:r>
+                            <w:r>
+                              <w:rPr>
+                                <w:rFonts w:ascii="Menlo" w:hAnsi="Menlo" w:cs="Courier"/>
+                                <w:color w:val="CC7832"/>
+                                <w:sz w:val="20"/>
+                                <w:szCs w:val="20"/>
+                              </w:rPr>
+                              <w:t>,</w:t>
+                            </w:r>
+                            <w:r>
+                              <w:rPr>
+                                <w:rFonts w:ascii="Menlo" w:hAnsi="Menlo" w:cs="Courier"/>
+                                <w:color w:val="A9B7C6"/>
+                                <w:sz w:val="20"/>
+                                <w:szCs w:val="20"/>
+                              </w:rPr>
+                              <w:t>traceName</w:t>
+                            </w:r>
+                            <w:r>
+                              <w:rPr>
+                                <w:rFonts w:ascii="Menlo" w:hAnsi="Menlo" w:cs="Courier"/>
+                                <w:color w:val="CC7832"/>
+                                <w:sz w:val="20"/>
+                                <w:szCs w:val="20"/>
+                              </w:rPr>
+                              <w:t>,</w:t>
+                            </w:r>
+                            <w:r>
+                              <w:rPr>
+                                <w:rFonts w:ascii="Menlo" w:hAnsi="Menlo" w:cs="Courier"/>
+                                <w:color w:val="A9B7C6"/>
+                                <w:sz w:val="20"/>
+                                <w:szCs w:val="20"/>
+                              </w:rPr>
+                              <w:t xml:space="preserve">traceBuff):     </w:t>
+                            </w:r>
+                            <w:r>
+                              <w:rPr>
+                                <w:rFonts w:ascii="Menlo" w:hAnsi="Menlo" w:cs="Courier"/>
+                                <w:color w:val="808080"/>
+                                <w:sz w:val="20"/>
+                                <w:szCs w:val="20"/>
+                              </w:rPr>
+                              <w:t>#adding trace to log.txt</w:t>
+                            </w:r>
+                            <w:r>
+                              <w:rPr>
+                                <w:rFonts w:ascii="Menlo" w:hAnsi="Menlo" w:cs="Courier"/>
+                                <w:color w:val="808080"/>
+                                <w:sz w:val="20"/>
+                                <w:szCs w:val="20"/>
+                              </w:rPr>
+                              <w:br/>
+                              <w:t xml:space="preserve">        </w:t>
+                            </w:r>
+                            <w:r>
+                              <w:rPr>
+                                <w:rFonts w:ascii="Menlo" w:hAnsi="Menlo" w:cs="Courier"/>
+                                <w:color w:val="94558D"/>
+                                <w:sz w:val="20"/>
+                                <w:szCs w:val="20"/>
+                              </w:rPr>
+                              <w:t>self</w:t>
+                            </w:r>
+                            <w:r>
+                              <w:rPr>
+                                <w:rFonts w:ascii="Menlo" w:hAnsi="Menlo" w:cs="Courier"/>
+                                <w:color w:val="A9B7C6"/>
+                                <w:sz w:val="20"/>
+                                <w:szCs w:val="20"/>
+                              </w:rPr>
+                              <w:t xml:space="preserve">.traceLog = </w:t>
+                            </w:r>
+                            <w:r>
+                              <w:rPr>
+                                <w:rFonts w:ascii="Menlo" w:hAnsi="Menlo" w:cs="Courier"/>
+                                <w:color w:val="8888C6"/>
+                                <w:sz w:val="20"/>
+                                <w:szCs w:val="20"/>
+                              </w:rPr>
+                              <w:t>open</w:t>
+                            </w:r>
+                            <w:r>
+                              <w:rPr>
+                                <w:rFonts w:ascii="Menlo" w:hAnsi="Menlo" w:cs="Courier"/>
+                                <w:color w:val="A9B7C6"/>
+                                <w:sz w:val="20"/>
+                                <w:szCs w:val="20"/>
+                              </w:rPr>
+                              <w:t>(</w:t>
+                            </w:r>
+                            <w:r>
+                              <w:rPr>
+                                <w:rFonts w:ascii="Menlo" w:hAnsi="Menlo" w:cs="Courier"/>
+                                <w:color w:val="6A8759"/>
+                                <w:sz w:val="20"/>
+                                <w:szCs w:val="20"/>
+                              </w:rPr>
+                              <w:t>"log.txt"</w:t>
+                            </w:r>
+                            <w:r>
+                              <w:rPr>
+                                <w:rFonts w:ascii="Menlo" w:hAnsi="Menlo" w:cs="Courier"/>
+                                <w:color w:val="CC7832"/>
+                                <w:sz w:val="20"/>
+                                <w:szCs w:val="20"/>
+                              </w:rPr>
+                              <w:t>,</w:t>
+                            </w:r>
+                            <w:r>
+                              <w:rPr>
+                                <w:rFonts w:ascii="Menlo" w:hAnsi="Menlo" w:cs="Courier"/>
+                                <w:color w:val="6A8759"/>
+                                <w:sz w:val="20"/>
+                                <w:szCs w:val="20"/>
+                              </w:rPr>
+                              <w:t>"a"</w:t>
+                            </w:r>
+                            <w:r>
+                              <w:rPr>
+                                <w:rFonts w:ascii="Menlo" w:hAnsi="Menlo" w:cs="Courier"/>
+                                <w:color w:val="A9B7C6"/>
+                                <w:sz w:val="20"/>
+                                <w:szCs w:val="20"/>
+                              </w:rPr>
+                              <w:t>)</w:t>
+                            </w:r>
+                            <w:r>
+                              <w:rPr>
+                                <w:rFonts w:ascii="Menlo" w:hAnsi="Menlo" w:cs="Courier"/>
+                                <w:color w:val="A9B7C6"/>
+                                <w:sz w:val="20"/>
+                                <w:szCs w:val="20"/>
+                              </w:rPr>
+                              <w:br/>
+                              <w:t xml:space="preserve">        </w:t>
+                            </w:r>
+                            <w:r>
+                              <w:rPr>
+                                <w:rFonts w:ascii="Menlo" w:hAnsi="Menlo" w:cs="Courier"/>
+                                <w:color w:val="94558D"/>
+                                <w:sz w:val="20"/>
+                                <w:szCs w:val="20"/>
+                              </w:rPr>
+                              <w:t>self</w:t>
+                            </w:r>
+                            <w:r>
+                              <w:rPr>
+                                <w:rFonts w:ascii="Menlo" w:hAnsi="Menlo" w:cs="Courier"/>
+                                <w:color w:val="A9B7C6"/>
+                                <w:sz w:val="20"/>
+                                <w:szCs w:val="20"/>
+                              </w:rPr>
+                              <w:t>.traceLog.write(</w:t>
+                            </w:r>
+                            <w:r>
+                              <w:rPr>
+                                <w:rFonts w:ascii="Menlo" w:hAnsi="Menlo" w:cs="Courier"/>
+                                <w:color w:val="8888C6"/>
+                                <w:sz w:val="20"/>
+                                <w:szCs w:val="20"/>
+                              </w:rPr>
+                              <w:t>str</w:t>
+                            </w:r>
+                            <w:r>
+                              <w:rPr>
+                                <w:rFonts w:ascii="Menlo" w:hAnsi="Menlo" w:cs="Courier"/>
+                                <w:color w:val="A9B7C6"/>
+                                <w:sz w:val="20"/>
+                                <w:szCs w:val="20"/>
+                              </w:rPr>
+                              <w:t>(traceName)+</w:t>
+                            </w:r>
+                            <w:r>
+                              <w:rPr>
+                                <w:rFonts w:ascii="Menlo" w:hAnsi="Menlo" w:cs="Courier"/>
+                                <w:color w:val="6A8759"/>
+                                <w:sz w:val="20"/>
+                                <w:szCs w:val="20"/>
+                              </w:rPr>
+                              <w:t>": "</w:t>
+                            </w:r>
+                            <w:r>
+                              <w:rPr>
+                                <w:rFonts w:ascii="Menlo" w:hAnsi="Menlo" w:cs="Courier"/>
+                                <w:color w:val="A9B7C6"/>
+                                <w:sz w:val="20"/>
+                                <w:szCs w:val="20"/>
+                              </w:rPr>
+                              <w:t>+</w:t>
+                            </w:r>
+                            <w:r>
+                              <w:rPr>
+                                <w:rFonts w:ascii="Menlo" w:hAnsi="Menlo" w:cs="Courier"/>
+                                <w:color w:val="8888C6"/>
+                                <w:sz w:val="20"/>
+                                <w:szCs w:val="20"/>
+                              </w:rPr>
+                              <w:t>str</w:t>
+                            </w:r>
+                            <w:r>
+                              <w:rPr>
+                                <w:rFonts w:ascii="Menlo" w:hAnsi="Menlo" w:cs="Courier"/>
+                                <w:color w:val="A9B7C6"/>
+                                <w:sz w:val="20"/>
+                                <w:szCs w:val="20"/>
+                              </w:rPr>
+                              <w:t>(traceBuff)+</w:t>
+                            </w:r>
+                            <w:r>
+                              <w:rPr>
+                                <w:rFonts w:ascii="Menlo" w:hAnsi="Menlo" w:cs="Courier"/>
+                                <w:color w:val="6A8759"/>
+                                <w:sz w:val="20"/>
+                                <w:szCs w:val="20"/>
+                              </w:rPr>
+                              <w:t>"</w:t>
+                            </w:r>
+                            <w:r>
+                              <w:rPr>
+                                <w:rFonts w:ascii="Menlo" w:hAnsi="Menlo" w:cs="Courier"/>
+                                <w:color w:val="CC7832"/>
+                                <w:sz w:val="20"/>
+                                <w:szCs w:val="20"/>
+                              </w:rPr>
+                              <w:t>\n</w:t>
+                            </w:r>
+                            <w:r>
+                              <w:rPr>
+                                <w:rFonts w:ascii="Menlo" w:hAnsi="Menlo" w:cs="Courier"/>
+                                <w:color w:val="6A8759"/>
+                                <w:sz w:val="20"/>
+                                <w:szCs w:val="20"/>
+                              </w:rPr>
+                              <w:t>"</w:t>
+                            </w:r>
+                            <w:r>
+                              <w:rPr>
+                                <w:rFonts w:ascii="Menlo" w:hAnsi="Menlo" w:cs="Courier"/>
+                                <w:color w:val="A9B7C6"/>
+                                <w:sz w:val="20"/>
+                                <w:szCs w:val="20"/>
+                              </w:rPr>
+                              <w:t>)</w:t>
+                            </w:r>
+                            <w:r>
+                              <w:rPr>
+                                <w:rFonts w:ascii="Menlo" w:hAnsi="Menlo" w:cs="Courier"/>
+                                <w:color w:val="A9B7C6"/>
+                                <w:sz w:val="20"/>
+                                <w:szCs w:val="20"/>
+                              </w:rPr>
+                              <w:br/>
+                              <w:t xml:space="preserve">        </w:t>
+                            </w:r>
+                            <w:r>
+                              <w:rPr>
+                                <w:rFonts w:ascii="Menlo" w:hAnsi="Menlo" w:cs="Courier"/>
+                                <w:color w:val="94558D"/>
+                                <w:sz w:val="20"/>
+                                <w:szCs w:val="20"/>
+                              </w:rPr>
+                              <w:t>self</w:t>
+                            </w:r>
+                            <w:r>
+                              <w:rPr>
+                                <w:rFonts w:ascii="Menlo" w:hAnsi="Menlo" w:cs="Courier"/>
+                                <w:color w:val="A9B7C6"/>
+                                <w:sz w:val="20"/>
+                                <w:szCs w:val="20"/>
+                              </w:rPr>
+                              <w:t>.traceLog.close()</w:t>
+                            </w:r>
+                          </w:p>
+                          <w:p/>
+                        </w:txbxContent>
+                      </wps:txbx>
+                      <wps:bodyPr rot="0" spcFirstLastPara="0" vertOverflow="overflow" horzOverflow="overflow" vert="horz" wrap="square" lIns="91440" tIns="45720" rIns="91440" bIns="45720" numCol="1" spcCol="0" rtlCol="0" fromWordArt="0" anchor="t" anchorCtr="0" forceAA="0" compatLnSpc="1">
+                        <a:prstTxWarp prst="textNoShape">
+                          <a:avLst/>
+                        </a:prstTxWarp>
+                        <a:noAutofit/>
+                      </wps:bodyPr>
+                    </wps:wsp>
+                  </a:graphicData>
+                </a:graphic>
+              </wp:anchor>
+            </w:drawing>
+          </mc:Choice>
+          <mc:Fallback>
+            <w:pict>
+              <v:shape id="Pole tekstowe 2" o:spid="_x0000_s1027" type="#_x0000_t202" style="position:absolute;margin-left:0;margin-top:13.4pt;width:495pt;height:207pt;z-index:251660288;visibility:visible;mso-wrap-style:square;mso-wrap-distance-left:9pt;mso-wrap-distance-top:0;mso-wrap-distance-right:9pt;mso-wrap-distance-bottom:0;mso-position-horizontal:absolute;mso-position-horizontal-relative:text;mso-position-vertical:absolute;mso-position-vertical-relative:text;v-text-anchor:top" o:gfxdata="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" filled="f" stroked="f">
+                <v:textbox>
+                  <w:txbxContent>
+                    <w:p>
+                      <w:pPr>
+                        <w:shd w:val="clear" w:color="auto" w:fill="2B2B2B"/>
+                        <w:tabs>
+                          <w:tab w:val="left" w:pos="916"/>
+                          <w:tab w:val="left" w:pos="1832"/>
+                          <w:tab w:val="left" w:pos="2748"/>
+                          <w:tab w:val="left" w:pos="3664"/>
+                          <w:tab w:val="left" w:pos="4580"/>
+                          <w:tab w:val="left" w:pos="5496"/>
+                          <w:tab w:val="left" w:pos="6412"/>
+                          <w:tab w:val="left" w:pos="7328"/>
+                          <w:tab w:val="left" w:pos="8244"/>
+                          <w:tab w:val="left" w:pos="9160"/>
+                          <w:tab w:val="left" w:pos="10076"/>
+                          <w:tab w:val="left" w:pos="10992"/>
+                          <w:tab w:val="left" w:pos="11908"/>
+                          <w:tab w:val="left" w:pos="12824"/>
+                          <w:tab w:val="left" w:pos="13740"/>
+                          <w:tab w:val="left" w:pos="14656"/>
+                        </w:tabs>
+                        <w:rPr>
+                          <w:rFonts w:ascii="Menlo" w:hAnsi="Menlo" w:cs="Courier"/>
+                          <w:color w:val="A9B7C6"/>
+                          <w:sz w:val="20"/>
+                          <w:szCs w:val="20"/>
+                        </w:rPr>
+                      </w:pPr>
+                      <w:r>
+                        <w:rPr>
+                          <w:rFonts w:ascii="Menlo" w:hAnsi="Menlo" w:cs="Courier"/>
+                          <w:color w:val="CC7832"/>
+                          <w:sz w:val="20"/>
+                          <w:szCs w:val="20"/>
+                        </w:rPr>
+                        <w:t xml:space="preserve">class </w:t>
+                      </w:r>
+                      <w:r>
+                        <w:rPr>
+                          <w:rFonts w:ascii="Menlo" w:hAnsi="Menlo" w:cs="Courier"/>
+                          <w:color w:val="A9B7C6"/>
+                          <w:sz w:val="20"/>
+                          <w:szCs w:val="20"/>
+                        </w:rPr>
+                        <w:t>traceHndl:</w:t>
+                      </w:r>
+                      <w:r>
+                        <w:rPr>
+                          <w:rFonts w:ascii="Menlo" w:hAnsi="Menlo" w:cs="Courier"/>
+                          <w:color w:val="A9B7C6"/>
+                          <w:sz w:val="20"/>
+                          <w:szCs w:val="20"/>
+                        </w:rPr>
+                        <w:br/>
+                        <w:t xml:space="preserve">    </w:t>
+                      </w:r>
+                      <w:r>
+                        <w:rPr>
+                          <w:rFonts w:ascii="Menlo" w:hAnsi="Menlo" w:cs="Courier"/>
+                          <w:color w:val="808080"/>
+                          <w:sz w:val="20"/>
+                          <w:szCs w:val="20"/>
+                        </w:rPr>
+                        <w:t>#variables</w:t>
+                      </w:r>
+                      <w:r>
+                        <w:rPr>
+                          <w:rFonts w:ascii="Menlo" w:hAnsi="Menlo" w:cs="Courier"/>
+                          <w:color w:val="808080"/>
+                          <w:sz w:val="20"/>
+                          <w:szCs w:val="20"/>
+                        </w:rPr>
+                        <w:br/>
+                        <w:t xml:space="preserve">    </w:t>
+                      </w:r>
+                      <w:r>
+                        <w:rPr>
+                          <w:rFonts w:ascii="Menlo" w:hAnsi="Menlo" w:cs="Courier"/>
+                          <w:color w:val="A9B7C6"/>
+                          <w:sz w:val="20"/>
+                          <w:szCs w:val="20"/>
+                        </w:rPr>
+                        <w:t xml:space="preserve">traceLog = </w:t>
+                      </w:r>
+                      <w:r>
+                        <w:rPr>
+                          <w:rFonts w:ascii="Menlo" w:hAnsi="Menlo" w:cs="Courier"/>
+                          <w:color w:val="6897BB"/>
+                          <w:sz w:val="20"/>
+                          <w:szCs w:val="20"/>
+                        </w:rPr>
+                        <w:t>0</w:t>
+                      </w:r>
+                      <w:r>
+                        <w:rPr>
+                          <w:rFonts w:ascii="Menlo" w:hAnsi="Menlo" w:cs="Courier"/>
+                          <w:color w:val="6897BB"/>
+                          <w:sz w:val="20"/>
+                          <w:szCs w:val="20"/>
+                        </w:rPr>
+                        <w:br/>
+                      </w:r>
+                      <w:r>
+                        <w:rPr>
+                          <w:rFonts w:ascii="Menlo" w:hAnsi="Menlo" w:cs="Courier"/>
+                          <w:color w:val="6897BB"/>
+                          <w:sz w:val="20"/>
+                          <w:szCs w:val="20"/>
+                        </w:rPr>
+                        <w:br/>
+                        <w:t xml:space="preserve">    </w:t>
+                      </w:r>
+                      <w:r>
+                        <w:rPr>
+                          <w:rFonts w:ascii="Menlo" w:hAnsi="Menlo" w:cs="Courier"/>
+                          <w:color w:val="808080"/>
+                          <w:sz w:val="20"/>
+                          <w:szCs w:val="20"/>
+                        </w:rPr>
+                        <w:t>#constructor</w:t>
+                      </w:r>
+                      <w:r>
+                        <w:rPr>
+                          <w:rFonts w:ascii="Menlo" w:hAnsi="Menlo" w:cs="Courier"/>
+                          <w:color w:val="808080"/>
+                          <w:sz w:val="20"/>
+                          <w:szCs w:val="20"/>
+                        </w:rPr>
+                        <w:br/>
+                        <w:t xml:space="preserve">    </w:t>
+                      </w:r>
+                      <w:r>
+                        <w:rPr>
+                          <w:rFonts w:ascii="Menlo" w:hAnsi="Menlo" w:cs="Courier"/>
+                          <w:color w:val="CC7832"/>
+                          <w:sz w:val="20"/>
+                          <w:szCs w:val="20"/>
+                        </w:rPr>
+                        <w:t xml:space="preserve">def </w:t>
+                      </w:r>
+                      <w:r>
+                        <w:rPr>
+                          <w:rFonts w:ascii="Menlo" w:hAnsi="Menlo" w:cs="Courier"/>
+                          <w:color w:val="B200B2"/>
+                          <w:sz w:val="20"/>
+                          <w:szCs w:val="20"/>
+                        </w:rPr>
+                        <w:t>__init__</w:t>
+                      </w:r>
+                      <w:r>
+                        <w:rPr>
+                          <w:rFonts w:ascii="Menlo" w:hAnsi="Menlo" w:cs="Courier"/>
+                          <w:color w:val="A9B7C6"/>
+                          <w:sz w:val="20"/>
+                          <w:szCs w:val="20"/>
+                        </w:rPr>
+                        <w:t>(</w:t>
+                      </w:r>
+                      <w:r>
+                        <w:rPr>
+                          <w:rFonts w:ascii="Menlo" w:hAnsi="Menlo" w:cs="Courier"/>
+                          <w:color w:val="94558D"/>
+                          <w:sz w:val="20"/>
+                          <w:szCs w:val="20"/>
+                        </w:rPr>
+                        <w:t>self</w:t>
+                      </w:r>
+                      <w:r>
+                        <w:rPr>
+                          <w:rFonts w:ascii="Menlo" w:hAnsi="Menlo" w:cs="Courier"/>
+                          <w:color w:val="A9B7C6"/>
+                          <w:sz w:val="20"/>
+                          <w:szCs w:val="20"/>
+                        </w:rPr>
+                        <w:t>):</w:t>
+                      </w:r>
+                      <w:r>
+                        <w:rPr>
+                          <w:rFonts w:ascii="Menlo" w:hAnsi="Menlo" w:cs="Courier"/>
+                          <w:color w:val="A9B7C6"/>
+                          <w:sz w:val="20"/>
+                          <w:szCs w:val="20"/>
+                        </w:rPr>
+                        <w:br/>
+                        <w:t xml:space="preserve">        </w:t>
+                      </w:r>
+                      <w:r>
+                        <w:rPr>
+                          <w:rFonts w:ascii="Menlo" w:hAnsi="Menlo" w:cs="Courier"/>
+                          <w:color w:val="CC7832"/>
+                          <w:sz w:val="20"/>
+                          <w:szCs w:val="20"/>
+                        </w:rPr>
+                        <w:t>try</w:t>
+                      </w:r>
+                      <w:r>
+                        <w:rPr>
+                          <w:rFonts w:ascii="Menlo" w:hAnsi="Menlo" w:cs="Courier"/>
+                          <w:color w:val="A9B7C6"/>
+                          <w:sz w:val="20"/>
+                          <w:szCs w:val="20"/>
+                        </w:rPr>
+                        <w:t>:</w:t>
+                      </w:r>
+                      <w:r>
+                        <w:rPr>
+                          <w:rFonts w:ascii="Menlo" w:hAnsi="Menlo" w:cs="Courier"/>
+                          <w:color w:val="A9B7C6"/>
+                          <w:sz w:val="20"/>
+                          <w:szCs w:val="20"/>
+                        </w:rPr>
+                        <w:br/>
+                        <w:t xml:space="preserve">            </w:t>
+                      </w:r>
+                      <w:r>
+                        <w:rPr>
+                          <w:rFonts w:ascii="Menlo" w:hAnsi="Menlo" w:cs="Courier"/>
+                          <w:color w:val="94558D"/>
+                          <w:sz w:val="20"/>
+                          <w:szCs w:val="20"/>
+                        </w:rPr>
+                        <w:t>self</w:t>
+                      </w:r>
+                      <w:r>
+                        <w:rPr>
+                          <w:rFonts w:ascii="Menlo" w:hAnsi="Menlo" w:cs="Courier"/>
+                          <w:color w:val="A9B7C6"/>
+                          <w:sz w:val="20"/>
+                          <w:szCs w:val="20"/>
+                        </w:rPr>
+                        <w:t xml:space="preserve">.traceLog = </w:t>
+                      </w:r>
+                      <w:r>
+                        <w:rPr>
+                          <w:rFonts w:ascii="Menlo" w:hAnsi="Menlo" w:cs="Courier"/>
+                          <w:color w:val="8888C6"/>
+                          <w:sz w:val="20"/>
+                          <w:szCs w:val="20"/>
+                        </w:rPr>
+                        <w:t>open</w:t>
+                      </w:r>
+                      <w:r>
+                        <w:rPr>
+                          <w:rFonts w:ascii="Menlo" w:hAnsi="Menlo" w:cs="Courier"/>
+                          <w:color w:val="A9B7C6"/>
+                          <w:sz w:val="20"/>
+                          <w:szCs w:val="20"/>
+                        </w:rPr>
+                        <w:t>(</w:t>
+                      </w:r>
+                      <w:r>
+                        <w:rPr>
+                          <w:rFonts w:ascii="Menlo" w:hAnsi="Menlo" w:cs="Courier"/>
+                          <w:color w:val="6A8759"/>
+                          <w:sz w:val="20"/>
+                          <w:szCs w:val="20"/>
+                        </w:rPr>
+                        <w:t>"log.txt"</w:t>
+                      </w:r>
+                      <w:r>
+                        <w:rPr>
+                          <w:rFonts w:ascii="Menlo" w:hAnsi="Menlo" w:cs="Courier"/>
+                          <w:color w:val="CC7832"/>
+                          <w:sz w:val="20"/>
+                          <w:szCs w:val="20"/>
+                        </w:rPr>
+                        <w:t>,</w:t>
+                      </w:r>
+                      <w:r>
+                        <w:rPr>
+                          <w:rFonts w:ascii="Menlo" w:hAnsi="Menlo" w:cs="Courier"/>
+                          <w:color w:val="6A8759"/>
+                          <w:sz w:val="20"/>
+                          <w:szCs w:val="20"/>
+                        </w:rPr>
+                        <w:t>"w"</w:t>
+                      </w:r>
+                      <w:r>
+                        <w:rPr>
+                          <w:rFonts w:ascii="Menlo" w:hAnsi="Menlo" w:cs="Courier"/>
+                          <w:color w:val="A9B7C6"/>
+                          <w:sz w:val="20"/>
+                          <w:szCs w:val="20"/>
+                        </w:rPr>
+                        <w:t xml:space="preserve">) </w:t>
+                      </w:r>
+                      <w:r>
+                        <w:rPr>
+                          <w:rFonts w:ascii="Menlo" w:hAnsi="Menlo" w:cs="Courier"/>
+                          <w:color w:val="808080"/>
+                          <w:sz w:val="20"/>
+                          <w:szCs w:val="20"/>
+                        </w:rPr>
+                        <w:t>#creating file log.txt</w:t>
+                      </w:r>
+                      <w:r>
+                        <w:rPr>
+                          <w:rFonts w:ascii="Menlo" w:hAnsi="Menlo" w:cs="Courier"/>
+                          <w:color w:val="808080"/>
+                          <w:sz w:val="20"/>
+                          <w:szCs w:val="20"/>
+                        </w:rPr>
+                        <w:br/>
+                        <w:t xml:space="preserve">            </w:t>
+                      </w:r>
+                      <w:r>
+                        <w:rPr>
+                          <w:rFonts w:ascii="Menlo" w:hAnsi="Menlo" w:cs="Courier"/>
+                          <w:color w:val="94558D"/>
+                          <w:sz w:val="20"/>
+                          <w:szCs w:val="20"/>
+                        </w:rPr>
+                        <w:t>self</w:t>
+                      </w:r>
+                      <w:r>
+                        <w:rPr>
+                          <w:rFonts w:ascii="Menlo" w:hAnsi="Menlo" w:cs="Courier"/>
+                          <w:color w:val="A9B7C6"/>
+                          <w:sz w:val="20"/>
+                          <w:szCs w:val="20"/>
+                        </w:rPr>
+                        <w:t>.traceLog.close()</w:t>
+                      </w:r>
+                      <w:r>
+                        <w:rPr>
+                          <w:rFonts w:ascii="Menlo" w:hAnsi="Menlo" w:cs="Courier"/>
+                          <w:color w:val="A9B7C6"/>
+                          <w:sz w:val="20"/>
+                          <w:szCs w:val="20"/>
+                        </w:rPr>
+                        <w:br/>
+                        <w:t xml:space="preserve">        </w:t>
+                      </w:r>
+                      <w:r>
+                        <w:rPr>
+                          <w:rFonts w:ascii="Menlo" w:hAnsi="Menlo" w:cs="Courier"/>
+                          <w:color w:val="CC7832"/>
+                          <w:sz w:val="20"/>
+                          <w:szCs w:val="20"/>
+                        </w:rPr>
+                        <w:t>except</w:t>
+                      </w:r>
+                      <w:r>
+                        <w:rPr>
+                          <w:rFonts w:ascii="Menlo" w:hAnsi="Menlo" w:cs="Courier"/>
+                          <w:color w:val="A9B7C6"/>
+                          <w:sz w:val="20"/>
+                          <w:szCs w:val="20"/>
+                        </w:rPr>
+                        <w:t>:</w:t>
+                      </w:r>
+                      <w:r>
+                        <w:rPr>
+                          <w:rFonts w:ascii="Menlo" w:hAnsi="Menlo" w:cs="Courier"/>
+                          <w:color w:val="A9B7C6"/>
+                          <w:sz w:val="20"/>
+                          <w:szCs w:val="20"/>
+                        </w:rPr>
+                        <w:br/>
+                        <w:t xml:space="preserve">            </w:t>
+                      </w:r>
+                      <w:r>
+                        <w:rPr>
+                          <w:rFonts w:ascii="Menlo" w:hAnsi="Menlo" w:cs="Courier"/>
+                          <w:color w:val="8888C6"/>
+                          <w:sz w:val="20"/>
+                          <w:szCs w:val="20"/>
+                        </w:rPr>
+                        <w:t>print</w:t>
+                      </w:r>
+                      <w:r>
+                        <w:rPr>
+                          <w:rFonts w:ascii="Menlo" w:hAnsi="Menlo" w:cs="Courier"/>
+                          <w:color w:val="A9B7C6"/>
+                          <w:sz w:val="20"/>
+                          <w:szCs w:val="20"/>
+                        </w:rPr>
+                        <w:t>(</w:t>
+                      </w:r>
+                      <w:r>
+                        <w:rPr>
+                          <w:rFonts w:ascii="Menlo" w:hAnsi="Menlo" w:cs="Courier"/>
+                          <w:color w:val="6A8759"/>
+                          <w:sz w:val="20"/>
+                          <w:szCs w:val="20"/>
+                        </w:rPr>
+                        <w:t>"ERROR: unable to open log file"</w:t>
+                      </w:r>
+                      <w:r>
+                        <w:rPr>
+                          <w:rFonts w:ascii="Menlo" w:hAnsi="Menlo" w:cs="Courier"/>
+                          <w:color w:val="A9B7C6"/>
+                          <w:sz w:val="20"/>
+                          <w:szCs w:val="20"/>
+                        </w:rPr>
+                        <w:t>)</w:t>
+                      </w:r>
+                      <w:r>
+                        <w:rPr>
+                          <w:rFonts w:ascii="Menlo" w:hAnsi="Menlo" w:cs="Courier"/>
+                          <w:color w:val="A9B7C6"/>
+                          <w:sz w:val="20"/>
+                          <w:szCs w:val="20"/>
+                        </w:rPr>
+                        <w:br/>
+                      </w:r>
+                      <w:r>
+                        <w:rPr>
+                          <w:rFonts w:ascii="Menlo" w:hAnsi="Menlo" w:cs="Courier"/>
+                          <w:color w:val="A9B7C6"/>
+                          <w:sz w:val="20"/>
+                          <w:szCs w:val="20"/>
+                        </w:rPr>
+                        <w:br/>
+                        <w:t xml:space="preserve">    </w:t>
+                      </w:r>
+                      <w:r>
+                        <w:rPr>
+                          <w:rFonts w:ascii="Menlo" w:hAnsi="Menlo" w:cs="Courier"/>
+                          <w:color w:val="CC7832"/>
+                          <w:sz w:val="20"/>
+                          <w:szCs w:val="20"/>
+                        </w:rPr>
+                        <w:t xml:space="preserve">def </w:t>
+                      </w:r>
+                      <w:r>
+                        <w:rPr>
+                          <w:rFonts w:ascii="Menlo" w:hAnsi="Menlo" w:cs="Courier"/>
+                          <w:color w:val="FFC66D"/>
+                          <w:sz w:val="20"/>
+                          <w:szCs w:val="20"/>
+                        </w:rPr>
+                        <w:t>traceAdd</w:t>
+                      </w:r>
+                      <w:r>
+                        <w:rPr>
+                          <w:rFonts w:ascii="Menlo" w:hAnsi="Menlo" w:cs="Courier"/>
+                          <w:color w:val="A9B7C6"/>
+                          <w:sz w:val="20"/>
+                          <w:szCs w:val="20"/>
+                        </w:rPr>
+                        <w:t>(</w:t>
+                      </w:r>
+                      <w:r>
+                        <w:rPr>
+                          <w:rFonts w:ascii="Menlo" w:hAnsi="Menlo" w:cs="Courier"/>
+                          <w:color w:val="94558D"/>
+                          <w:sz w:val="20"/>
+                          <w:szCs w:val="20"/>
+                        </w:rPr>
+                        <w:t>self</w:t>
+                      </w:r>
+                      <w:r>
+                        <w:rPr>
+                          <w:rFonts w:ascii="Menlo" w:hAnsi="Menlo" w:cs="Courier"/>
+                          <w:color w:val="CC7832"/>
+                          <w:sz w:val="20"/>
+                          <w:szCs w:val="20"/>
+                        </w:rPr>
+                        <w:t>,</w:t>
+                      </w:r>
+                      <w:r>
+                        <w:rPr>
+                          <w:rFonts w:ascii="Menlo" w:hAnsi="Menlo" w:cs="Courier"/>
+                          <w:color w:val="A9B7C6"/>
+                          <w:sz w:val="20"/>
+                          <w:szCs w:val="20"/>
+                        </w:rPr>
+                        <w:t>traceName</w:t>
+                      </w:r>
+                      <w:r>
+                        <w:rPr>
+                          <w:rFonts w:ascii="Menlo" w:hAnsi="Menlo" w:cs="Courier"/>
+                          <w:color w:val="CC7832"/>
+                          <w:sz w:val="20"/>
+                          <w:szCs w:val="20"/>
+                        </w:rPr>
+                        <w:t>,</w:t>
+                      </w:r>
+                      <w:r>
+                        <w:rPr>
+                          <w:rFonts w:ascii="Menlo" w:hAnsi="Menlo" w:cs="Courier"/>
+                          <w:color w:val="A9B7C6"/>
+                          <w:sz w:val="20"/>
+                          <w:szCs w:val="20"/>
+                        </w:rPr>
+                        <w:t xml:space="preserve">traceBuff):     </w:t>
+                      </w:r>
+                      <w:r>
+                        <w:rPr>
+                          <w:rFonts w:ascii="Menlo" w:hAnsi="Menlo" w:cs="Courier"/>
+                          <w:color w:val="808080"/>
+                          <w:sz w:val="20"/>
+                          <w:szCs w:val="20"/>
+                        </w:rPr>
+                        <w:t>#adding trace to log.txt</w:t>
+                      </w:r>
+                      <w:r>
+                        <w:rPr>
+                          <w:rFonts w:ascii="Menlo" w:hAnsi="Menlo" w:cs="Courier"/>
+                          <w:color w:val="808080"/>
+                          <w:sz w:val="20"/>
+                          <w:szCs w:val="20"/>
+                        </w:rPr>
+                        <w:br/>
+                        <w:t xml:space="preserve">        </w:t>
+                      </w:r>
+                      <w:r>
+                        <w:rPr>
+                          <w:rFonts w:ascii="Menlo" w:hAnsi="Menlo" w:cs="Courier"/>
+                          <w:color w:val="94558D"/>
+                          <w:sz w:val="20"/>
+                          <w:szCs w:val="20"/>
+                        </w:rPr>
+                        <w:t>self</w:t>
+                      </w:r>
+                      <w:r>
+                        <w:rPr>
+                          <w:rFonts w:ascii="Menlo" w:hAnsi="Menlo" w:cs="Courier"/>
+                          <w:color w:val="A9B7C6"/>
+                          <w:sz w:val="20"/>
+                          <w:szCs w:val="20"/>
+                        </w:rPr>
+                        <w:t xml:space="preserve">.traceLog = </w:t>
+                      </w:r>
+                      <w:r>
+                        <w:rPr>
+                          <w:rFonts w:ascii="Menlo" w:hAnsi="Menlo" w:cs="Courier"/>
+                          <w:color w:val="8888C6"/>
+                          <w:sz w:val="20"/>
+                          <w:szCs w:val="20"/>
+                        </w:rPr>
+                        <w:t>open</w:t>
+                      </w:r>
+                      <w:r>
+                        <w:rPr>
+                          <w:rFonts w:ascii="Menlo" w:hAnsi="Menlo" w:cs="Courier"/>
+                          <w:color w:val="A9B7C6"/>
+                          <w:sz w:val="20"/>
+                          <w:szCs w:val="20"/>
+                        </w:rPr>
+                        <w:t>(</w:t>
+                      </w:r>
+                      <w:r>
+                        <w:rPr>
+                          <w:rFonts w:ascii="Menlo" w:hAnsi="Menlo" w:cs="Courier"/>
+                          <w:color w:val="6A8759"/>
+                          <w:sz w:val="20"/>
+                          <w:szCs w:val="20"/>
+                        </w:rPr>
+                        <w:t>"log.txt"</w:t>
+                      </w:r>
+                      <w:r>
+                        <w:rPr>
+                          <w:rFonts w:ascii="Menlo" w:hAnsi="Menlo" w:cs="Courier"/>
+                          <w:color w:val="CC7832"/>
+                          <w:sz w:val="20"/>
+                          <w:szCs w:val="20"/>
+                        </w:rPr>
+                        <w:t>,</w:t>
+                      </w:r>
+                      <w:r>
+                        <w:rPr>
+                          <w:rFonts w:ascii="Menlo" w:hAnsi="Menlo" w:cs="Courier"/>
+                          <w:color w:val="6A8759"/>
+                          <w:sz w:val="20"/>
+                          <w:szCs w:val="20"/>
+                        </w:rPr>
+                        <w:t>"a"</w:t>
+                      </w:r>
+                      <w:r>
+                        <w:rPr>
+                          <w:rFonts w:ascii="Menlo" w:hAnsi="Menlo" w:cs="Courier"/>
+                          <w:color w:val="A9B7C6"/>
+                          <w:sz w:val="20"/>
+                          <w:szCs w:val="20"/>
+                        </w:rPr>
+                        <w:t>)</w:t>
+                      </w:r>
+                      <w:r>
+                        <w:rPr>
+                          <w:rFonts w:ascii="Menlo" w:hAnsi="Menlo" w:cs="Courier"/>
+                          <w:color w:val="A9B7C6"/>
+                          <w:sz w:val="20"/>
+                          <w:szCs w:val="20"/>
+                        </w:rPr>
+                        <w:br/>
+                        <w:t xml:space="preserve">        </w:t>
+                      </w:r>
+                      <w:r>
+                        <w:rPr>
+                          <w:rFonts w:ascii="Menlo" w:hAnsi="Menlo" w:cs="Courier"/>
+                          <w:color w:val="94558D"/>
+                          <w:sz w:val="20"/>
+                          <w:szCs w:val="20"/>
+                        </w:rPr>
+                        <w:t>self</w:t>
+                      </w:r>
+                      <w:r>
+                        <w:rPr>
+                          <w:rFonts w:ascii="Menlo" w:hAnsi="Menlo" w:cs="Courier"/>
+                          <w:color w:val="A9B7C6"/>
+                          <w:sz w:val="20"/>
+                          <w:szCs w:val="20"/>
+                        </w:rPr>
+                        <w:t>.traceLog.write(</w:t>
+                      </w:r>
+                      <w:r>
+                        <w:rPr>
+                          <w:rFonts w:ascii="Menlo" w:hAnsi="Menlo" w:cs="Courier"/>
+                          <w:color w:val="8888C6"/>
+                          <w:sz w:val="20"/>
+                          <w:szCs w:val="20"/>
+                        </w:rPr>
+                        <w:t>str</w:t>
+                      </w:r>
+                      <w:r>
+                        <w:rPr>
+                          <w:rFonts w:ascii="Menlo" w:hAnsi="Menlo" w:cs="Courier"/>
+                          <w:color w:val="A9B7C6"/>
+                          <w:sz w:val="20"/>
+                          <w:szCs w:val="20"/>
+                        </w:rPr>
+                        <w:t>(traceName)+</w:t>
+                      </w:r>
+                      <w:r>
+                        <w:rPr>
+                          <w:rFonts w:ascii="Menlo" w:hAnsi="Menlo" w:cs="Courier"/>
+                          <w:color w:val="6A8759"/>
+                          <w:sz w:val="20"/>
+                          <w:szCs w:val="20"/>
+                        </w:rPr>
+                        <w:t>": "</w:t>
+                      </w:r>
+                      <w:r>
+                        <w:rPr>
+                          <w:rFonts w:ascii="Menlo" w:hAnsi="Menlo" w:cs="Courier"/>
+                          <w:color w:val="A9B7C6"/>
+                          <w:sz w:val="20"/>
+                          <w:szCs w:val="20"/>
+                        </w:rPr>
+                        <w:t>+</w:t>
+                      </w:r>
+                      <w:r>
+                        <w:rPr>
+                          <w:rFonts w:ascii="Menlo" w:hAnsi="Menlo" w:cs="Courier"/>
+                          <w:color w:val="8888C6"/>
+                          <w:sz w:val="20"/>
+                          <w:szCs w:val="20"/>
+                        </w:rPr>
+                        <w:t>str</w:t>
+                      </w:r>
+                      <w:r>
+                        <w:rPr>
+                          <w:rFonts w:ascii="Menlo" w:hAnsi="Menlo" w:cs="Courier"/>
+                          <w:color w:val="A9B7C6"/>
+                          <w:sz w:val="20"/>
+                          <w:szCs w:val="20"/>
+                        </w:rPr>
+                        <w:t>(traceBuff)+</w:t>
+                      </w:r>
+                      <w:r>
+                        <w:rPr>
+                          <w:rFonts w:ascii="Menlo" w:hAnsi="Menlo" w:cs="Courier"/>
+                          <w:color w:val="6A8759"/>
+                          <w:sz w:val="20"/>
+                          <w:szCs w:val="20"/>
+                        </w:rPr>
+                        <w:t>"</w:t>
+                      </w:r>
+                      <w:r>
+                        <w:rPr>
+                          <w:rFonts w:ascii="Menlo" w:hAnsi="Menlo" w:cs="Courier"/>
+                          <w:color w:val="CC7832"/>
+                          <w:sz w:val="20"/>
+                          <w:szCs w:val="20"/>
+                        </w:rPr>
+                        <w:t>\n</w:t>
+                      </w:r>
+                      <w:r>
+                        <w:rPr>
+                          <w:rFonts w:ascii="Menlo" w:hAnsi="Menlo" w:cs="Courier"/>
+                          <w:color w:val="6A8759"/>
+                          <w:sz w:val="20"/>
+                          <w:szCs w:val="20"/>
+                        </w:rPr>
+                        <w:t>"</w:t>
+                      </w:r>
+                      <w:r>
+                        <w:rPr>
+                          <w:rFonts w:ascii="Menlo" w:hAnsi="Menlo" w:cs="Courier"/>
+                          <w:color w:val="A9B7C6"/>
+                          <w:sz w:val="20"/>
+                          <w:szCs w:val="20"/>
+                        </w:rPr>
+                        <w:t>)</w:t>
+                      </w:r>
+                      <w:r>
+                        <w:rPr>
+                          <w:rFonts w:ascii="Menlo" w:hAnsi="Menlo" w:cs="Courier"/>
+                          <w:color w:val="A9B7C6"/>
+                          <w:sz w:val="20"/>
+                          <w:szCs w:val="20"/>
+                        </w:rPr>
+                        <w:br/>
+                        <w:t xml:space="preserve">        </w:t>
+                      </w:r>
+                      <w:r>
+                        <w:rPr>
+                          <w:rFonts w:ascii="Menlo" w:hAnsi="Menlo" w:cs="Courier"/>
+                          <w:color w:val="94558D"/>
+                          <w:sz w:val="20"/>
+                          <w:szCs w:val="20"/>
+                        </w:rPr>
+                        <w:t>self</w:t>
+                      </w:r>
+                      <w:r>
+                        <w:rPr>
+                          <w:rFonts w:ascii="Menlo" w:hAnsi="Menlo" w:cs="Courier"/>
+                          <w:color w:val="A9B7C6"/>
+                          <w:sz w:val="20"/>
+                          <w:szCs w:val="20"/>
+                        </w:rPr>
+                        <w:t>.traceLog.close()</w:t>
+                      </w:r>
+                    </w:p>
+                    <w:p/>
+                  </w:txbxContent>
+                </v:textbox>
+                <w10:wrap type="square"/>
+              </v:shape>
+            </w:pict>
+          </mc:Fallback>
+        </mc:AlternateContent>
+      </w:r>
+    </w:p>
+    <w:p/>
+    <w:p>
+      <w:r>
+        <w:br w:type="page"/>
+      </w:r>
+    </w:p>
+    <w:p>
+      <w:pPr>
+        <w:pStyle w:val="Nagwek1"/>
+      </w:pPr>
+      <w:r>
+        <w:t>Obsługa ramek ruchu</w:t>
+      </w:r>
+    </w:p>
+    <w:p>
+      <w:r>
+        <w:t xml:space="preserve">Obsługa ramek ruchu robota odbywa się za pomocą </w:t>
+      </w:r>
+      <w:bookmarkStart w:id="7" w:name="_GoBack"/>
+      <w:bookmarkEnd w:id="7"/>
     </w:p>
     <w:sectPr>
       <w:headerReference w:type="even" r:id="rId9"/>
@@ -417,7 +3048,6 @@
         <w:temporary/>
         <w:showingPlcHdr/>
       </w:sdtPr>
-      <w:sdtEndPr/>
       <w:sdtContent>
         <w:r>
           <w:t>[Wpisz tekst]</w:t>
@@ -436,7 +3066,6 @@
         <w:temporary/>
         <w:showingPlcHdr/>
       </w:sdtPr>
-      <w:sdtEndPr/>
       <w:sdtContent>
         <w:r>
           <w:t>[Wpisz tekst]</w:t>
@@ -455,7 +3084,6 @@
         <w:temporary/>
         <w:showingPlcHdr/>
       </w:sdtPr>
-      <w:sdtEndPr/>
       <w:sdtContent>
         <w:r>
           <w:t>[Wpisz tekst]</w:t>
@@ -478,19 +3106,7 @@
       <w:pStyle w:val="Nagwek"/>
     </w:pPr>
     <w:r>
-      <w:t>Projekt komp</w:t>
-    </w:r>
-    <w:r>
-      <w:t>eten</w:t>
-    </w:r>
-    <w:r>
-      <w:t>c</w:t>
-    </w:r>
-    <w:r>
-      <w:t>y</w:t>
-    </w:r>
-    <w:r>
-      <w:t>jny</w:t>
+      <w:t>Projekt kompetencyjny</w:t>
     </w:r>
     <w:r>
       <w:ptab w:relativeTo="margin" w:alignment="center" w:leader="none"/>
@@ -821,6 +3437,52 @@
       <w:szCs w:val="32"/>
     </w:rPr>
   </w:style>
+  <w:style w:type="paragraph" w:styleId="Nagwek2">
+    <w:name w:val="heading 2"/>
+    <w:basedOn w:val="Normalny"/>
+    <w:next w:val="Normalny"/>
+    <w:link w:val="Nagwek2Znak"/>
+    <w:uiPriority w:val="9"/>
+    <w:unhideWhenUsed/>
+    <w:qFormat/>
+    <w:rsid w:val="00E63828"/>
+    <w:pPr>
+      <w:keepNext/>
+      <w:keepLines/>
+      <w:spacing w:before="200"/>
+      <w:outlineLvl w:val="1"/>
+    </w:pPr>
+    <w:rPr>
+      <w:rFonts w:asciiTheme="majorHAnsi" w:eastAsiaTheme="majorEastAsia" w:hAnsiTheme="majorHAnsi" w:cstheme="majorBidi"/>
+      <w:b/>
+      <w:bCs/>
+      <w:color w:val="4F81BD" w:themeColor="accent1"/>
+      <w:sz w:val="26"/>
+      <w:szCs w:val="26"/>
+    </w:rPr>
+  </w:style>
+  <w:style w:type="paragraph" w:styleId="Nagwek3">
+    <w:name w:val="heading 3"/>
+    <w:basedOn w:val="Normalny"/>
+    <w:next w:val="Normalny"/>
+    <w:link w:val="Nagwek3Znak"/>
+    <w:uiPriority w:val="9"/>
+    <w:unhideWhenUsed/>
+    <w:qFormat/>
+    <w:rsid w:val="00E63828"/>
+    <w:pPr>
+      <w:keepNext/>
+      <w:keepLines/>
+      <w:spacing w:before="200"/>
+      <w:outlineLvl w:val="2"/>
+    </w:pPr>
+    <w:rPr>
+      <w:rFonts w:asciiTheme="majorHAnsi" w:eastAsiaTheme="majorEastAsia" w:hAnsiTheme="majorHAnsi" w:cstheme="majorBidi"/>
+      <w:b/>
+      <w:bCs/>
+      <w:color w:val="4F81BD" w:themeColor="accent1"/>
+    </w:rPr>
+  </w:style>
   <w:style w:type="character" w:default="1" w:styleId="Domylnaczcionkaakapitu">
     <w:name w:val="Default Paragraph Font"/>
     <w:uiPriority w:val="1"/>
@@ -1021,7 +3683,6 @@
     <w:next w:val="Normalny"/>
     <w:autoRedefine/>
     <w:uiPriority w:val="39"/>
-    <w:semiHidden/>
     <w:unhideWhenUsed/>
     <w:rsid w:val="00206893"/>
     <w:pPr>
@@ -1039,7 +3700,6 @@
     <w:next w:val="Normalny"/>
     <w:autoRedefine/>
     <w:uiPriority w:val="39"/>
-    <w:semiHidden/>
     <w:unhideWhenUsed/>
     <w:rsid w:val="00206893"/>
     <w:pPr>
@@ -1163,6 +3823,81 @@
       <w:ind w:left="720"/>
       <w:contextualSpacing/>
     </w:pPr>
+  </w:style>
+  <w:style w:type="character" w:customStyle="1" w:styleId="Nagwek2Znak">
+    <w:name w:val="Nagłówek 2 Znak"/>
+    <w:basedOn w:val="Domylnaczcionkaakapitu"/>
+    <w:link w:val="Nagwek2"/>
+    <w:uiPriority w:val="9"/>
+    <w:rsid w:val="00E63828"/>
+    <w:rPr>
+      <w:rFonts w:asciiTheme="majorHAnsi" w:eastAsiaTheme="majorEastAsia" w:hAnsiTheme="majorHAnsi" w:cstheme="majorBidi"/>
+      <w:b/>
+      <w:bCs/>
+      <w:color w:val="4F81BD" w:themeColor="accent1"/>
+      <w:sz w:val="26"/>
+      <w:szCs w:val="26"/>
+    </w:rPr>
+  </w:style>
+  <w:style w:type="character" w:customStyle="1" w:styleId="Nagwek3Znak">
+    <w:name w:val="Nagłówek 3 Znak"/>
+    <w:basedOn w:val="Domylnaczcionkaakapitu"/>
+    <w:link w:val="Nagwek3"/>
+    <w:uiPriority w:val="9"/>
+    <w:rsid w:val="00E63828"/>
+    <w:rPr>
+      <w:rFonts w:asciiTheme="majorHAnsi" w:eastAsiaTheme="majorEastAsia" w:hAnsiTheme="majorHAnsi" w:cstheme="majorBidi"/>
+      <w:b/>
+      <w:bCs/>
+      <w:color w:val="4F81BD" w:themeColor="accent1"/>
+    </w:rPr>
+  </w:style>
+  <w:style w:type="paragraph" w:styleId="HTML-wstpniesformatowany">
+    <w:name w:val="HTML Preformatted"/>
+    <w:basedOn w:val="Normalny"/>
+    <w:link w:val="HTML-wstpniesformatowanyZnak"/>
+    <w:uiPriority w:val="99"/>
+    <w:semiHidden/>
+    <w:unhideWhenUsed/>
+    <w:rsid w:val="00D051FD"/>
+    <w:pPr>
+      <w:tabs>
+        <w:tab w:val="left" w:pos="916"/>
+        <w:tab w:val="left" w:pos="1832"/>
+        <w:tab w:val="left" w:pos="2748"/>
+        <w:tab w:val="left" w:pos="3664"/>
+        <w:tab w:val="left" w:pos="4580"/>
+        <w:tab w:val="left" w:pos="5496"/>
+        <w:tab w:val="left" w:pos="6412"/>
+        <w:tab w:val="left" w:pos="7328"/>
+        <w:tab w:val="left" w:pos="8244"/>
+        <w:tab w:val="left" w:pos="9160"/>
+        <w:tab w:val="left" w:pos="10076"/>
+        <w:tab w:val="left" w:pos="10992"/>
+        <w:tab w:val="left" w:pos="11908"/>
+        <w:tab w:val="left" w:pos="12824"/>
+        <w:tab w:val="left" w:pos="13740"/>
+        <w:tab w:val="left" w:pos="14656"/>
+      </w:tabs>
+    </w:pPr>
+    <w:rPr>
+      <w:rFonts w:ascii="Courier" w:hAnsi="Courier" w:cs="Courier"/>
+      <w:sz w:val="20"/>
+      <w:szCs w:val="20"/>
+    </w:rPr>
+  </w:style>
+  <w:style w:type="character" w:customStyle="1" w:styleId="HTML-wstpniesformatowanyZnak">
+    <w:name w:val="HTML - wstępnie sformatowany Znak"/>
+    <w:basedOn w:val="Domylnaczcionkaakapitu"/>
+    <w:link w:val="HTML-wstpniesformatowany"/>
+    <w:uiPriority w:val="99"/>
+    <w:semiHidden/>
+    <w:rsid w:val="00D051FD"/>
+    <w:rPr>
+      <w:rFonts w:ascii="Courier" w:hAnsi="Courier" w:cs="Courier"/>
+      <w:sz w:val="20"/>
+      <w:szCs w:val="20"/>
+    </w:rPr>
   </w:style>
 </w:styles>
 </file>
@@ -1346,6 +4081,52 @@
       <w:szCs w:val="32"/>
     </w:rPr>
   </w:style>
+  <w:style w:type="paragraph" w:styleId="Nagwek2">
+    <w:name w:val="heading 2"/>
+    <w:basedOn w:val="Normalny"/>
+    <w:next w:val="Normalny"/>
+    <w:link w:val="Nagwek2Znak"/>
+    <w:uiPriority w:val="9"/>
+    <w:unhideWhenUsed/>
+    <w:qFormat/>
+    <w:rsid w:val="00E63828"/>
+    <w:pPr>
+      <w:keepNext/>
+      <w:keepLines/>
+      <w:spacing w:before="200"/>
+      <w:outlineLvl w:val="1"/>
+    </w:pPr>
+    <w:rPr>
+      <w:rFonts w:asciiTheme="majorHAnsi" w:eastAsiaTheme="majorEastAsia" w:hAnsiTheme="majorHAnsi" w:cstheme="majorBidi"/>
+      <w:b/>
+      <w:bCs/>
+      <w:color w:val="4F81BD" w:themeColor="accent1"/>
+      <w:sz w:val="26"/>
+      <w:szCs w:val="26"/>
+    </w:rPr>
+  </w:style>
+  <w:style w:type="paragraph" w:styleId="Nagwek3">
+    <w:name w:val="heading 3"/>
+    <w:basedOn w:val="Normalny"/>
+    <w:next w:val="Normalny"/>
+    <w:link w:val="Nagwek3Znak"/>
+    <w:uiPriority w:val="9"/>
+    <w:unhideWhenUsed/>
+    <w:qFormat/>
+    <w:rsid w:val="00E63828"/>
+    <w:pPr>
+      <w:keepNext/>
+      <w:keepLines/>
+      <w:spacing w:before="200"/>
+      <w:outlineLvl w:val="2"/>
+    </w:pPr>
+    <w:rPr>
+      <w:rFonts w:asciiTheme="majorHAnsi" w:eastAsiaTheme="majorEastAsia" w:hAnsiTheme="majorHAnsi" w:cstheme="majorBidi"/>
+      <w:b/>
+      <w:bCs/>
+      <w:color w:val="4F81BD" w:themeColor="accent1"/>
+    </w:rPr>
+  </w:style>
   <w:style w:type="character" w:default="1" w:styleId="Domylnaczcionkaakapitu">
     <w:name w:val="Default Paragraph Font"/>
     <w:uiPriority w:val="1"/>
@@ -1546,7 +4327,6 @@
     <w:next w:val="Normalny"/>
     <w:autoRedefine/>
     <w:uiPriority w:val="39"/>
-    <w:semiHidden/>
     <w:unhideWhenUsed/>
     <w:rsid w:val="00206893"/>
     <w:pPr>
@@ -1564,7 +4344,6 @@
     <w:next w:val="Normalny"/>
     <w:autoRedefine/>
     <w:uiPriority w:val="39"/>
-    <w:semiHidden/>
     <w:unhideWhenUsed/>
     <w:rsid w:val="00206893"/>
     <w:pPr>
@@ -1688,6 +4467,81 @@
       <w:ind w:left="720"/>
       <w:contextualSpacing/>
     </w:pPr>
+  </w:style>
+  <w:style w:type="character" w:customStyle="1" w:styleId="Nagwek2Znak">
+    <w:name w:val="Nagłówek 2 Znak"/>
+    <w:basedOn w:val="Domylnaczcionkaakapitu"/>
+    <w:link w:val="Nagwek2"/>
+    <w:uiPriority w:val="9"/>
+    <w:rsid w:val="00E63828"/>
+    <w:rPr>
+      <w:rFonts w:asciiTheme="majorHAnsi" w:eastAsiaTheme="majorEastAsia" w:hAnsiTheme="majorHAnsi" w:cstheme="majorBidi"/>
+      <w:b/>
+      <w:bCs/>
+      <w:color w:val="4F81BD" w:themeColor="accent1"/>
+      <w:sz w:val="26"/>
+      <w:szCs w:val="26"/>
+    </w:rPr>
+  </w:style>
+  <w:style w:type="character" w:customStyle="1" w:styleId="Nagwek3Znak">
+    <w:name w:val="Nagłówek 3 Znak"/>
+    <w:basedOn w:val="Domylnaczcionkaakapitu"/>
+    <w:link w:val="Nagwek3"/>
+    <w:uiPriority w:val="9"/>
+    <w:rsid w:val="00E63828"/>
+    <w:rPr>
+      <w:rFonts w:asciiTheme="majorHAnsi" w:eastAsiaTheme="majorEastAsia" w:hAnsiTheme="majorHAnsi" w:cstheme="majorBidi"/>
+      <w:b/>
+      <w:bCs/>
+      <w:color w:val="4F81BD" w:themeColor="accent1"/>
+    </w:rPr>
+  </w:style>
+  <w:style w:type="paragraph" w:styleId="HTML-wstpniesformatowany">
+    <w:name w:val="HTML Preformatted"/>
+    <w:basedOn w:val="Normalny"/>
+    <w:link w:val="HTML-wstpniesformatowanyZnak"/>
+    <w:uiPriority w:val="99"/>
+    <w:semiHidden/>
+    <w:unhideWhenUsed/>
+    <w:rsid w:val="00D051FD"/>
+    <w:pPr>
+      <w:tabs>
+        <w:tab w:val="left" w:pos="916"/>
+        <w:tab w:val="left" w:pos="1832"/>
+        <w:tab w:val="left" w:pos="2748"/>
+        <w:tab w:val="left" w:pos="3664"/>
+        <w:tab w:val="left" w:pos="4580"/>
+        <w:tab w:val="left" w:pos="5496"/>
+        <w:tab w:val="left" w:pos="6412"/>
+        <w:tab w:val="left" w:pos="7328"/>
+        <w:tab w:val="left" w:pos="8244"/>
+        <w:tab w:val="left" w:pos="9160"/>
+        <w:tab w:val="left" w:pos="10076"/>
+        <w:tab w:val="left" w:pos="10992"/>
+        <w:tab w:val="left" w:pos="11908"/>
+        <w:tab w:val="left" w:pos="12824"/>
+        <w:tab w:val="left" w:pos="13740"/>
+        <w:tab w:val="left" w:pos="14656"/>
+      </w:tabs>
+    </w:pPr>
+    <w:rPr>
+      <w:rFonts w:ascii="Courier" w:hAnsi="Courier" w:cs="Courier"/>
+      <w:sz w:val="20"/>
+      <w:szCs w:val="20"/>
+    </w:rPr>
+  </w:style>
+  <w:style w:type="character" w:customStyle="1" w:styleId="HTML-wstpniesformatowanyZnak">
+    <w:name w:val="HTML - wstępnie sformatowany Znak"/>
+    <w:basedOn w:val="Domylnaczcionkaakapitu"/>
+    <w:link w:val="HTML-wstpniesformatowany"/>
+    <w:uiPriority w:val="99"/>
+    <w:semiHidden/>
+    <w:rsid w:val="00D051FD"/>
+    <w:rPr>
+      <w:rFonts w:ascii="Courier" w:hAnsi="Courier" w:cs="Courier"/>
+      <w:sz w:val="20"/>
+      <w:szCs w:val="20"/>
+    </w:rPr>
   </w:style>
 </w:styles>
 </file>
@@ -1761,11 +4615,9 @@
     <w:sig w:usb0="E00002FF" w:usb1="400004FF" w:usb2="00000000" w:usb3="00000000" w:csb0="0000019F" w:csb1="00000000"/>
   </w:font>
   <w:font w:name="ＭＳ 明朝">
-    <w:panose1 w:val="00000000000000000000"/>
-    <w:charset w:val="80"/>
-    <w:family w:val="roman"/>
-    <w:notTrueType/>
-    <w:pitch w:val="fixed"/>
+    <w:charset w:val="4E"/>
+    <w:family w:val="auto"/>
+    <w:pitch w:val="variable"/>
     <w:sig w:usb0="00000001" w:usb1="08070000" w:usb2="00000010" w:usb3="00000000" w:csb0="00020000" w:csb1="00000000"/>
   </w:font>
   <w:font w:name="Times New Roman">
@@ -1773,14 +4625,14 @@
     <w:charset w:val="00"/>
     <w:family w:val="auto"/>
     <w:pitch w:val="variable"/>
-    <w:sig w:usb0="00000003" w:usb1="00000000" w:usb2="00000000" w:usb3="00000000" w:csb0="00000001" w:csb1="00000000"/>
+    <w:sig w:usb0="E0002AFF" w:usb1="C0007841" w:usb2="00000009" w:usb3="00000000" w:csb0="000001FF" w:csb1="00000000"/>
   </w:font>
   <w:font w:name="Courier New">
     <w:panose1 w:val="02070309020205020404"/>
     <w:charset w:val="00"/>
     <w:family w:val="auto"/>
     <w:pitch w:val="variable"/>
-    <w:sig w:usb0="00000003" w:usb1="00000000" w:usb2="00000000" w:usb3="00000000" w:csb0="00000001" w:csb1="00000000"/>
+    <w:sig w:usb0="E0002AFF" w:usb1="C0007843" w:usb2="00000009" w:usb3="00000000" w:csb0="000001FF" w:csb1="00000000"/>
   </w:font>
   <w:font w:name="Wingdings">
     <w:panose1 w:val="05000000000000000000"/>
@@ -1804,27 +4656,39 @@
     <w:sig w:usb0="E10002FF" w:usb1="4000ACFF" w:usb2="00000009" w:usb3="00000000" w:csb0="0000019F" w:csb1="00000000"/>
   </w:font>
   <w:font w:name="ＭＳ ゴシック">
-    <w:panose1 w:val="00000000000000000000"/>
-    <w:charset w:val="80"/>
-    <w:family w:val="modern"/>
-    <w:notTrueType/>
-    <w:pitch w:val="fixed"/>
+    <w:charset w:val="4E"/>
+    <w:family w:val="auto"/>
+    <w:pitch w:val="variable"/>
     <w:sig w:usb0="00000001" w:usb1="08070000" w:usb2="00000010" w:usb3="00000000" w:csb0="00020000" w:csb1="00000000"/>
   </w:font>
   <w:font w:name="Lucida Grande CE">
     <w:panose1 w:val="020B0600040502020204"/>
-    <w:charset w:val="EE"/>
+    <w:charset w:val="58"/>
     <w:family w:val="auto"/>
+    <w:pitch w:val="variable"/>
+    <w:sig w:usb0="E1000AEF" w:usb1="5000A1FF" w:usb2="00000000" w:usb3="00000000" w:csb0="000001BF" w:csb1="00000000"/>
+  </w:font>
+  <w:font w:name="Courier">
+    <w:panose1 w:val="02000500000000000000"/>
+    <w:charset w:val="00"/>
+    <w:family w:val="auto"/>
+    <w:pitch w:val="variable"/>
+    <w:sig w:usb0="00000003" w:usb1="00000000" w:usb2="00000000" w:usb3="00000000" w:csb0="00000001" w:csb1="00000000"/>
+  </w:font>
+  <w:font w:name="Menlo">
+    <w:altName w:val="Times New Roman"/>
+    <w:panose1 w:val="00000000000000000000"/>
+    <w:charset w:val="00"/>
+    <w:family w:val="roman"/>
     <w:notTrueType/>
-    <w:pitch w:val="fixed"/>
-    <w:sig w:usb0="00000005" w:usb1="00000000" w:usb2="00000000" w:usb3="00000000" w:csb0="00000002" w:csb1="00000000"/>
+    <w:pitch w:val="default"/>
   </w:font>
   <w:font w:name="Arial">
     <w:panose1 w:val="020B0604020202020204"/>
     <w:charset w:val="00"/>
     <w:family w:val="auto"/>
     <w:pitch w:val="variable"/>
-    <w:sig w:usb0="00000003" w:usb1="00000000" w:usb2="00000000" w:usb3="00000000" w:csb0="00000001" w:csb1="00000000"/>
+    <w:sig w:usb0="E0002AFF" w:usb1="C0007843" w:usb2="00000009" w:usb3="00000000" w:csb0="000001FF" w:csb1="00000000"/>
   </w:font>
 </w:fonts>
 </file>
@@ -1845,6 +4709,7 @@
   <w:rsids>
     <w:rsidRoot w:val="001C22A5"/>
     <w:rsid w:val="001C22A5"/>
+    <w:rsid w:val="006F355B"/>
   </w:rsids>
   <m:mathPr>
     <m:mathFont m:val="Cambria Math"/>
@@ -2620,7 +5485,7 @@
 </file>
 
 <file path=customXml/itemProps1.xml><?xml version="1.0" encoding="utf-8"?>
-<ds:datastoreItem xmlns:ds="http://schemas.openxmlformats.org/officeDocument/2006/customXml" ds:itemID="{34C024E8-9804-E94F-B58F-970C313BCFD2}">
+<ds:datastoreItem xmlns:ds="http://schemas.openxmlformats.org/officeDocument/2006/customXml" ds:itemID="{3F6C05B0-2D0D-A04A-9B11-08C0A03C1A2C}">
   <ds:schemaRefs>
     <ds:schemaRef ds:uri="http://schemas.openxmlformats.org/officeDocument/2006/bibliography"/>
   </ds:schemaRefs>

</xml_diff>

<commit_message>
Budowanie ramek, skrocony opis
</commit_message>
<xml_diff>
--- a/Docs/AnalizaLLD.docx
+++ b/Docs/AnalizaLLD.docx
@@ -134,7 +134,7 @@
             <w:rPr>
               <w:noProof/>
             </w:rPr>
-            <w:instrText xml:space="preserve"> PAGEREF _Toc398127527 \h </w:instrText>
+            <w:instrText xml:space="preserve"> PAGEREF _Toc398144325 \h </w:instrText>
           </w:r>
           <w:r>
             <w:rPr>
@@ -197,7 +197,7 @@
             <w:rPr>
               <w:noProof/>
             </w:rPr>
-            <w:instrText xml:space="preserve"> PAGEREF _Toc398127528 \h </w:instrText>
+            <w:instrText xml:space="preserve"> PAGEREF _Toc398144326 \h </w:instrText>
           </w:r>
           <w:r>
             <w:rPr>
@@ -259,7 +259,7 @@
             <w:rPr>
               <w:noProof/>
             </w:rPr>
-            <w:instrText xml:space="preserve"> PAGEREF _Toc398127529 \h </w:instrText>
+            <w:instrText xml:space="preserve"> PAGEREF _Toc398144327 \h </w:instrText>
           </w:r>
           <w:r>
             <w:rPr>
@@ -321,7 +321,7 @@
             <w:rPr>
               <w:noProof/>
             </w:rPr>
-            <w:instrText xml:space="preserve"> PAGEREF _Toc398127530 \h </w:instrText>
+            <w:instrText xml:space="preserve"> PAGEREF _Toc398144328 \h </w:instrText>
           </w:r>
           <w:r>
             <w:rPr>
@@ -383,7 +383,7 @@
             <w:rPr>
               <w:noProof/>
             </w:rPr>
-            <w:instrText xml:space="preserve"> PAGEREF _Toc398127531 \h </w:instrText>
+            <w:instrText xml:space="preserve"> PAGEREF _Toc398144329 \h </w:instrText>
           </w:r>
           <w:r>
             <w:rPr>
@@ -445,7 +445,7 @@
             <w:rPr>
               <w:noProof/>
             </w:rPr>
-            <w:instrText xml:space="preserve"> PAGEREF _Toc398127532 \h </w:instrText>
+            <w:instrText xml:space="preserve"> PAGEREF _Toc398144330 \h </w:instrText>
           </w:r>
           <w:r>
             <w:rPr>
@@ -507,7 +507,7 @@
             <w:rPr>
               <w:noProof/>
             </w:rPr>
-            <w:instrText xml:space="preserve"> PAGEREF _Toc398127533 \h </w:instrText>
+            <w:instrText xml:space="preserve"> PAGEREF _Toc398144331 \h </w:instrText>
           </w:r>
           <w:r>
             <w:rPr>
@@ -525,6 +525,379 @@
               <w:noProof/>
             </w:rPr>
             <w:t>5</w:t>
+          </w:r>
+          <w:r>
+            <w:rPr>
+              <w:noProof/>
+            </w:rPr>
+            <w:fldChar w:fldCharType="end"/>
+          </w:r>
+        </w:p>
+        <w:p>
+          <w:pPr>
+            <w:pStyle w:val="Spistreci1"/>
+            <w:tabs>
+              <w:tab w:val="right" w:leader="dot" w:pos="9056"/>
+            </w:tabs>
+            <w:rPr>
+              <w:b w:val="0"/>
+              <w:caps w:val="0"/>
+              <w:noProof/>
+              <w:sz w:val="24"/>
+              <w:szCs w:val="24"/>
+              <w:lang w:eastAsia="ja-JP"/>
+            </w:rPr>
+          </w:pPr>
+          <w:r>
+            <w:rPr>
+              <w:noProof/>
+            </w:rPr>
+            <w:t>Obsługa ramek ruchu</w:t>
+          </w:r>
+          <w:r>
+            <w:rPr>
+              <w:noProof/>
+            </w:rPr>
+            <w:tab/>
+          </w:r>
+          <w:r>
+            <w:rPr>
+              <w:noProof/>
+            </w:rPr>
+            <w:fldChar w:fldCharType="begin"/>
+          </w:r>
+          <w:r>
+            <w:rPr>
+              <w:noProof/>
+            </w:rPr>
+            <w:instrText xml:space="preserve"> PAGEREF _Toc398144332 \h </w:instrText>
+          </w:r>
+          <w:r>
+            <w:rPr>
+              <w:noProof/>
+            </w:rPr>
+          </w:r>
+          <w:r>
+            <w:rPr>
+              <w:noProof/>
+            </w:rPr>
+            <w:fldChar w:fldCharType="separate"/>
+          </w:r>
+          <w:r>
+            <w:rPr>
+              <w:noProof/>
+            </w:rPr>
+            <w:t>6</w:t>
+          </w:r>
+          <w:r>
+            <w:rPr>
+              <w:noProof/>
+            </w:rPr>
+            <w:fldChar w:fldCharType="end"/>
+          </w:r>
+        </w:p>
+        <w:p>
+          <w:pPr>
+            <w:pStyle w:val="Spistreci2"/>
+            <w:tabs>
+              <w:tab w:val="right" w:leader="dot" w:pos="9056"/>
+            </w:tabs>
+            <w:rPr>
+              <w:smallCaps w:val="0"/>
+              <w:noProof/>
+              <w:sz w:val="24"/>
+              <w:szCs w:val="24"/>
+              <w:lang w:eastAsia="ja-JP"/>
+            </w:rPr>
+          </w:pPr>
+          <w:r>
+            <w:rPr>
+              <w:noProof/>
+            </w:rPr>
+            <w:t>Współdziałanie</w:t>
+          </w:r>
+          <w:r>
+            <w:rPr>
+              <w:noProof/>
+            </w:rPr>
+            <w:tab/>
+          </w:r>
+          <w:r>
+            <w:rPr>
+              <w:noProof/>
+            </w:rPr>
+            <w:fldChar w:fldCharType="begin"/>
+          </w:r>
+          <w:r>
+            <w:rPr>
+              <w:noProof/>
+            </w:rPr>
+            <w:instrText xml:space="preserve"> PAGEREF _Toc398144333 \h </w:instrText>
+          </w:r>
+          <w:r>
+            <w:rPr>
+              <w:noProof/>
+            </w:rPr>
+          </w:r>
+          <w:r>
+            <w:rPr>
+              <w:noProof/>
+            </w:rPr>
+            <w:fldChar w:fldCharType="separate"/>
+          </w:r>
+          <w:r>
+            <w:rPr>
+              <w:noProof/>
+            </w:rPr>
+            <w:t>6</w:t>
+          </w:r>
+          <w:r>
+            <w:rPr>
+              <w:noProof/>
+            </w:rPr>
+            <w:fldChar w:fldCharType="end"/>
+          </w:r>
+        </w:p>
+        <w:p>
+          <w:pPr>
+            <w:pStyle w:val="Spistreci3"/>
+            <w:tabs>
+              <w:tab w:val="right" w:leader="dot" w:pos="9056"/>
+            </w:tabs>
+            <w:rPr>
+              <w:i w:val="0"/>
+              <w:noProof/>
+              <w:sz w:val="24"/>
+              <w:szCs w:val="24"/>
+              <w:lang w:eastAsia="ja-JP"/>
+            </w:rPr>
+          </w:pPr>
+          <w:r>
+            <w:rPr>
+              <w:noProof/>
+            </w:rPr>
+            <w:t>Dziennik zdarzeń</w:t>
+          </w:r>
+          <w:r>
+            <w:rPr>
+              <w:noProof/>
+            </w:rPr>
+            <w:tab/>
+          </w:r>
+          <w:r>
+            <w:rPr>
+              <w:noProof/>
+            </w:rPr>
+            <w:fldChar w:fldCharType="begin"/>
+          </w:r>
+          <w:r>
+            <w:rPr>
+              <w:noProof/>
+            </w:rPr>
+            <w:instrText xml:space="preserve"> PAGEREF _Toc398144334 \h </w:instrText>
+          </w:r>
+          <w:r>
+            <w:rPr>
+              <w:noProof/>
+            </w:rPr>
+          </w:r>
+          <w:r>
+            <w:rPr>
+              <w:noProof/>
+            </w:rPr>
+            <w:fldChar w:fldCharType="separate"/>
+          </w:r>
+          <w:r>
+            <w:rPr>
+              <w:noProof/>
+            </w:rPr>
+            <w:t>6</w:t>
+          </w:r>
+          <w:r>
+            <w:rPr>
+              <w:noProof/>
+            </w:rPr>
+            <w:fldChar w:fldCharType="end"/>
+          </w:r>
+        </w:p>
+        <w:p>
+          <w:pPr>
+            <w:pStyle w:val="Spistreci3"/>
+            <w:tabs>
+              <w:tab w:val="right" w:leader="dot" w:pos="9056"/>
+            </w:tabs>
+            <w:rPr>
+              <w:i w:val="0"/>
+              <w:noProof/>
+              <w:sz w:val="24"/>
+              <w:szCs w:val="24"/>
+              <w:lang w:eastAsia="ja-JP"/>
+            </w:rPr>
+          </w:pPr>
+          <w:r>
+            <w:rPr>
+              <w:noProof/>
+            </w:rPr>
+            <w:t>Wysyłanie ramek</w:t>
+          </w:r>
+          <w:r>
+            <w:rPr>
+              <w:noProof/>
+            </w:rPr>
+            <w:tab/>
+          </w:r>
+          <w:r>
+            <w:rPr>
+              <w:noProof/>
+            </w:rPr>
+            <w:fldChar w:fldCharType="begin"/>
+          </w:r>
+          <w:r>
+            <w:rPr>
+              <w:noProof/>
+            </w:rPr>
+            <w:instrText xml:space="preserve"> PAGEREF _Toc398144335 \h </w:instrText>
+          </w:r>
+          <w:r>
+            <w:rPr>
+              <w:noProof/>
+            </w:rPr>
+          </w:r>
+          <w:r>
+            <w:rPr>
+              <w:noProof/>
+            </w:rPr>
+            <w:fldChar w:fldCharType="separate"/>
+          </w:r>
+          <w:r>
+            <w:rPr>
+              <w:noProof/>
+            </w:rPr>
+            <w:t>6</w:t>
+          </w:r>
+          <w:r>
+            <w:rPr>
+              <w:noProof/>
+            </w:rPr>
+            <w:fldChar w:fldCharType="end"/>
+          </w:r>
+        </w:p>
+        <w:p>
+          <w:pPr>
+            <w:pStyle w:val="Spistreci2"/>
+            <w:tabs>
+              <w:tab w:val="right" w:leader="dot" w:pos="9056"/>
+            </w:tabs>
+            <w:rPr>
+              <w:smallCaps w:val="0"/>
+              <w:noProof/>
+              <w:sz w:val="24"/>
+              <w:szCs w:val="24"/>
+              <w:lang w:eastAsia="ja-JP"/>
+            </w:rPr>
+          </w:pPr>
+          <w:r>
+            <w:rPr>
+              <w:noProof/>
+            </w:rPr>
+            <w:t>Budowa ramki ruchu</w:t>
+          </w:r>
+          <w:r>
+            <w:rPr>
+              <w:noProof/>
+            </w:rPr>
+            <w:tab/>
+          </w:r>
+          <w:r>
+            <w:rPr>
+              <w:noProof/>
+            </w:rPr>
+            <w:fldChar w:fldCharType="begin"/>
+          </w:r>
+          <w:r>
+            <w:rPr>
+              <w:noProof/>
+            </w:rPr>
+            <w:instrText xml:space="preserve"> PAGEREF _Toc398144336 \h </w:instrText>
+          </w:r>
+          <w:r>
+            <w:rPr>
+              <w:noProof/>
+            </w:rPr>
+          </w:r>
+          <w:r>
+            <w:rPr>
+              <w:noProof/>
+            </w:rPr>
+            <w:fldChar w:fldCharType="separate"/>
+          </w:r>
+          <w:r>
+            <w:rPr>
+              <w:noProof/>
+            </w:rPr>
+            <w:t>6</w:t>
+          </w:r>
+          <w:r>
+            <w:rPr>
+              <w:noProof/>
+            </w:rPr>
+            <w:fldChar w:fldCharType="end"/>
+          </w:r>
+        </w:p>
+        <w:p>
+          <w:pPr>
+            <w:pStyle w:val="Spistreci3"/>
+            <w:tabs>
+              <w:tab w:val="right" w:leader="dot" w:pos="9056"/>
+            </w:tabs>
+            <w:rPr>
+              <w:i w:val="0"/>
+              <w:noProof/>
+              <w:sz w:val="24"/>
+              <w:szCs w:val="24"/>
+              <w:lang w:eastAsia="ja-JP"/>
+            </w:rPr>
+          </w:pPr>
+          <w:r>
+            <w:rPr>
+              <w:noProof/>
+            </w:rPr>
+            <w:t>Schemat budowy</w:t>
+          </w:r>
+          <w:r>
+            <w:rPr>
+              <w:noProof/>
+            </w:rPr>
+            <w:tab/>
+          </w:r>
+          <w:r>
+            <w:rPr>
+              <w:noProof/>
+            </w:rPr>
+            <w:fldChar w:fldCharType="begin"/>
+          </w:r>
+          <w:r>
+            <w:rPr>
+              <w:noProof/>
+            </w:rPr>
+            <w:instrText xml:space="preserve"> PAGEREF _Toc398144337 \h </w:instrText>
+          </w:r>
+          <w:r>
+            <w:rPr>
+              <w:noProof/>
+            </w:rPr>
+          </w:r>
+          <w:r>
+            <w:rPr>
+              <w:noProof/>
+            </w:rPr>
+            <w:fldChar w:fldCharType="separate"/>
+          </w:r>
+          <w:r>
+            <w:rPr>
+              <w:noProof/>
+            </w:rPr>
+            <w:t>6</w:t>
           </w:r>
           <w:r>
             <w:rPr>
@@ -554,7 +927,7 @@
       <w:pPr>
         <w:pStyle w:val="Nagwek1"/>
       </w:pPr>
-      <w:bookmarkStart w:id="0" w:name="_Toc398127527"/>
+      <w:bookmarkStart w:id="0" w:name="_Toc398144325"/>
       <w:r>
         <w:t>Wymagania</w:t>
       </w:r>
@@ -644,7 +1017,7 @@
       <w:pPr>
         <w:pStyle w:val="Nagwek1"/>
       </w:pPr>
-      <w:bookmarkStart w:id="1" w:name="_Toc398127528"/>
+      <w:bookmarkStart w:id="1" w:name="_Toc398144326"/>
       <w:r>
         <w:t>Dziennik zdarzeń (event log)</w:t>
       </w:r>
@@ -661,7 +1034,7 @@
       <w:pPr>
         <w:pStyle w:val="Nagwek2"/>
       </w:pPr>
-      <w:bookmarkStart w:id="2" w:name="_Toc398127529"/>
+      <w:bookmarkStart w:id="2" w:name="_Toc398144327"/>
       <w:r>
         <w:t>Budowa</w:t>
       </w:r>
@@ -672,7 +1045,7 @@
       <w:pPr>
         <w:pStyle w:val="Nagwek3"/>
       </w:pPr>
-      <w:bookmarkStart w:id="3" w:name="_Toc398127530"/>
+      <w:bookmarkStart w:id="3" w:name="_Toc398144328"/>
       <w:r>
         <w:t>Konstruktor klasy</w:t>
       </w:r>
@@ -695,7 +1068,7 @@
       <w:pPr>
         <w:pStyle w:val="Nagwek3"/>
       </w:pPr>
-      <w:bookmarkStart w:id="4" w:name="_Toc398127531"/>
+      <w:bookmarkStart w:id="4" w:name="_Toc398144329"/>
       <w:r>
         <w:t>Dodawanie zdarzenia ( traceAdd() )</w:t>
       </w:r>
@@ -767,7 +1140,7 @@
       <w:pPr>
         <w:pStyle w:val="Nagwek2"/>
       </w:pPr>
-      <w:bookmarkStart w:id="5" w:name="_Toc398127532"/>
+      <w:bookmarkStart w:id="5" w:name="_Toc398144330"/>
       <w:r>
         <w:t>Przykładowy log</w:t>
       </w:r>
@@ -1322,7 +1695,7 @@
       <w:pPr>
         <w:pStyle w:val="Nagwek2"/>
       </w:pPr>
-      <w:bookmarkStart w:id="6" w:name="_Toc398127533"/>
+      <w:bookmarkStart w:id="6" w:name="_Toc398144331"/>
       <w:r>
         <w:t>Prototyp kodu:</w:t>
       </w:r>
@@ -2881,16 +3254,196 @@
       <w:pPr>
         <w:pStyle w:val="Nagwek1"/>
       </w:pPr>
+      <w:bookmarkStart w:id="7" w:name="_Toc398144332"/>
       <w:r>
         <w:t>Obsługa ramek ruchu</w:t>
       </w:r>
+      <w:bookmarkEnd w:id="7"/>
     </w:p>
     <w:p>
       <w:r>
         <w:t xml:space="preserve">Obsługa ramek ruchu robota odbywa się za pomocą </w:t>
       </w:r>
-      <w:bookmarkStart w:id="7" w:name="_GoBack"/>
-      <w:bookmarkEnd w:id="7"/>
+      <w:r>
+        <w:t>klasy dedykowanej do tworzenia, wysyłania, weryfikacji i dekodowania ramek ruchu.</w:t>
+      </w:r>
+    </w:p>
+    <w:p>
+      <w:pPr>
+        <w:pStyle w:val="Nagwek2"/>
+      </w:pPr>
+      <w:bookmarkStart w:id="8" w:name="_Toc398144333"/>
+      <w:r>
+        <w:t>Współdziałanie</w:t>
+      </w:r>
+      <w:bookmarkEnd w:id="8"/>
+    </w:p>
+    <w:p>
+      <w:pPr>
+        <w:pStyle w:val="Nagwek3"/>
+      </w:pPr>
+      <w:bookmarkStart w:id="9" w:name="_Toc398144334"/>
+      <w:r>
+        <w:t>Dziennik zdarzeń</w:t>
+      </w:r>
+      <w:bookmarkEnd w:id="9"/>
+    </w:p>
+    <w:p>
+      <w:r>
+        <w:t xml:space="preserve">Obiekt dziennika zdarzeń powinien być przekazywany przez parametr konstruktora. W konstruktorze powinien nastąpić pierwszy zapis do dziennika zdarzeń, potwierdzający poprawną inicjalizację obiektu obsługującego ramki ruchu. </w:t>
+      </w:r>
+    </w:p>
+    <w:p>
+      <w:pPr>
+        <w:pStyle w:val="Nagwek4"/>
+      </w:pPr>
+      <w:r>
+        <w:t>Ograniczenia</w:t>
+      </w:r>
+    </w:p>
+    <w:p>
+      <w:r>
+        <w:t xml:space="preserve">Z powodu dużej liczby informacji </w:t>
+      </w:r>
+      <w:r>
+        <w:t>przetwarzanych</w:t>
+      </w:r>
+      <w:r>
+        <w:t xml:space="preserve"> przez ten obiekt, zapis do dziennika zdarzeń powinien odbywać się zawsze w przypadku sytuacji nie normalnych z punktu widzenia działania całego systemu,</w:t>
+      </w:r>
+      <w:r>
+        <w:t xml:space="preserve"> jednak, możliwe jest włączenie </w:t>
+      </w:r>
+      <w:r>
+        <w:t>zapisu do dziennika dodatkowych informacji, w celu ewentualnego złapania i poprawienia błędu w działaniu programu.</w:t>
+      </w:r>
+    </w:p>
+    <w:p>
+      <w:pPr>
+        <w:pStyle w:val="Nagwek3"/>
+      </w:pPr>
+      <w:bookmarkStart w:id="10" w:name="_Toc398144335"/>
+      <w:r>
+        <w:t>Wysyłanie ramek</w:t>
+      </w:r>
+      <w:bookmarkEnd w:id="10"/>
+    </w:p>
+    <w:p>
+      <w:r>
+        <w:t>Brak oddzielnego interfejsu do przesyłania ramek. Przesyłanie będzie odbywać się za pomocą gettera zwracającego liczbę typu unsigned int.</w:t>
+      </w:r>
+    </w:p>
+    <w:p>
+      <w:pPr>
+        <w:pStyle w:val="Nagwek2"/>
+      </w:pPr>
+      <w:bookmarkStart w:id="11" w:name="_Toc398144336"/>
+      <w:r>
+        <w:t>Budowa ramki ruchu</w:t>
+      </w:r>
+      <w:bookmarkEnd w:id="11"/>
+    </w:p>
+    <w:p>
+      <w:pPr>
+        <w:pStyle w:val="Nagwek3"/>
+      </w:pPr>
+      <w:bookmarkStart w:id="12" w:name="_Toc398144337"/>
+      <w:r>
+        <w:t>Schemat budowy</w:t>
+      </w:r>
+      <w:bookmarkEnd w:id="12"/>
+    </w:p>
+    <w:p>
+      <w:r>
+        <w:t>| 1110 | XXXX | 0111 |</w:t>
+      </w:r>
+    </w:p>
+    <w:p>
+      <w:r>
+        <w:t>| nagłówek | treść | zakończenie |</w:t>
+      </w:r>
+    </w:p>
+    <w:p>
+      <w:pPr>
+        <w:pStyle w:val="Nagwek3"/>
+      </w:pPr>
+      <w:r>
+        <w:t>Pola ramki</w:t>
+      </w:r>
+    </w:p>
+    <w:p>
+      <w:pPr>
+        <w:pStyle w:val="Nagwek4"/>
+      </w:pPr>
+      <w:r>
+        <w:t>Nagłówek</w:t>
+      </w:r>
+    </w:p>
+    <w:p>
+      <w:r>
+        <w:t>Nagłówek składa się z 4 bitów gdzie</w:t>
+      </w:r>
+      <w:r>
+        <w:t xml:space="preserve"> wszystkie oprócz najmłodszego bitu, ustawione na wartość 1. Najmłodszy bit ustawiony na 0</w:t>
+      </w:r>
+      <w:r>
+        <w:t>. Takie ustawienie odpowiada liczbie 3584. Z ramki o prawidłowo ustawionym nagłówku po operacji ‘i’ bitowego (bitwise and) z liczbą 3840 powinien wyjść wynik 3584. Każdy inny wynik wskazuje na błąd w nagłówku ramki.</w:t>
+      </w:r>
+    </w:p>
+    <w:p>
+      <w:pPr>
+        <w:pStyle w:val="Nagwek4"/>
+      </w:pPr>
+      <w:r>
+        <w:t xml:space="preserve"> Treść</w:t>
+      </w:r>
+    </w:p>
+    <w:p>
+      <w:r>
+        <w:t>Treść składa się z czterech bitów, gdzie:</w:t>
+      </w:r>
+    </w:p>
+    <w:p>
+      <w:r>
+        <w:t>Bit nr 1 (najstarszy) – odpowiada za ruch do przodu</w:t>
+      </w:r>
+    </w:p>
+    <w:p>
+      <w:r>
+        <w:t>Bit nr 2 – odpowiada za ruch w prawo</w:t>
+      </w:r>
+    </w:p>
+    <w:p>
+      <w:r>
+        <w:t>Bit nr 3 – odpowiada za ruch w lewo</w:t>
+      </w:r>
+    </w:p>
+    <w:p>
+      <w:r>
+        <w:t>Bit nr 4 (najmłodszy) – odpowiada za ruch do tyłu</w:t>
+      </w:r>
+    </w:p>
+    <w:p/>
+    <w:p>
+      <w:pPr>
+        <w:pStyle w:val="Nagwek4"/>
+      </w:pPr>
+      <w:r>
+        <w:t>Zakończenie</w:t>
+      </w:r>
+    </w:p>
+    <w:p>
+      <w:r>
+        <w:t xml:space="preserve">Zakończenie składa się z 4 bitów </w:t>
+      </w:r>
+      <w:r>
+        <w:t>gdzie wszystkie oprócz najmłodszego bitu, ustawione są na wartość 1. Najmłodszy bit ustawiony jest na 0. Takie ustawienie odpowiada liczbie 7. Z ramki o prawidłowo ustawionym</w:t>
+      </w:r>
+      <w:bookmarkStart w:id="13" w:name="_GoBack"/>
+      <w:bookmarkEnd w:id="13"/>
+      <w:r>
+        <w:t xml:space="preserve"> zakończeniu, po operacji ‘i’ bitowego z liczbą 16 powinien wyjść wynik 7. Każdy inny wynik wskazuje na błąd w nagłówku ramki.</w:t>
+      </w:r>
     </w:p>
     <w:sectPr>
       <w:headerReference w:type="even" r:id="rId9"/>
@@ -3483,6 +4036,30 @@
       <w:color w:val="4F81BD" w:themeColor="accent1"/>
     </w:rPr>
   </w:style>
+  <w:style w:type="paragraph" w:styleId="Nagwek4">
+    <w:name w:val="heading 4"/>
+    <w:basedOn w:val="Normalny"/>
+    <w:next w:val="Normalny"/>
+    <w:link w:val="Nagwek4Znak"/>
+    <w:uiPriority w:val="9"/>
+    <w:unhideWhenUsed/>
+    <w:qFormat/>
+    <w:rsid w:val="00EA3090"/>
+    <w:pPr>
+      <w:keepNext/>
+      <w:keepLines/>
+      <w:spacing w:before="200"/>
+      <w:outlineLvl w:val="3"/>
+    </w:pPr>
+    <w:rPr>
+      <w:rFonts w:asciiTheme="majorHAnsi" w:eastAsiaTheme="majorEastAsia" w:hAnsiTheme="majorHAnsi" w:cstheme="majorBidi"/>
+      <w:b/>
+      <w:bCs/>
+      <w:i/>
+      <w:iCs/>
+      <w:color w:val="4F81BD" w:themeColor="accent1"/>
+    </w:rPr>
+  </w:style>
   <w:style w:type="character" w:default="1" w:styleId="Domylnaczcionkaakapitu">
     <w:name w:val="Default Paragraph Font"/>
     <w:uiPriority w:val="1"/>
@@ -3897,6 +4474,21 @@
       <w:rFonts w:ascii="Courier" w:hAnsi="Courier" w:cs="Courier"/>
       <w:sz w:val="20"/>
       <w:szCs w:val="20"/>
+    </w:rPr>
+  </w:style>
+  <w:style w:type="character" w:customStyle="1" w:styleId="Nagwek4Znak">
+    <w:name w:val="Nagłówek 4 Znak"/>
+    <w:basedOn w:val="Domylnaczcionkaakapitu"/>
+    <w:link w:val="Nagwek4"/>
+    <w:uiPriority w:val="9"/>
+    <w:rsid w:val="00EA3090"/>
+    <w:rPr>
+      <w:rFonts w:asciiTheme="majorHAnsi" w:eastAsiaTheme="majorEastAsia" w:hAnsiTheme="majorHAnsi" w:cstheme="majorBidi"/>
+      <w:b/>
+      <w:bCs/>
+      <w:i/>
+      <w:iCs/>
+      <w:color w:val="4F81BD" w:themeColor="accent1"/>
     </w:rPr>
   </w:style>
 </w:styles>
@@ -4127,6 +4719,30 @@
       <w:color w:val="4F81BD" w:themeColor="accent1"/>
     </w:rPr>
   </w:style>
+  <w:style w:type="paragraph" w:styleId="Nagwek4">
+    <w:name w:val="heading 4"/>
+    <w:basedOn w:val="Normalny"/>
+    <w:next w:val="Normalny"/>
+    <w:link w:val="Nagwek4Znak"/>
+    <w:uiPriority w:val="9"/>
+    <w:unhideWhenUsed/>
+    <w:qFormat/>
+    <w:rsid w:val="00EA3090"/>
+    <w:pPr>
+      <w:keepNext/>
+      <w:keepLines/>
+      <w:spacing w:before="200"/>
+      <w:outlineLvl w:val="3"/>
+    </w:pPr>
+    <w:rPr>
+      <w:rFonts w:asciiTheme="majorHAnsi" w:eastAsiaTheme="majorEastAsia" w:hAnsiTheme="majorHAnsi" w:cstheme="majorBidi"/>
+      <w:b/>
+      <w:bCs/>
+      <w:i/>
+      <w:iCs/>
+      <w:color w:val="4F81BD" w:themeColor="accent1"/>
+    </w:rPr>
+  </w:style>
   <w:style w:type="character" w:default="1" w:styleId="Domylnaczcionkaakapitu">
     <w:name w:val="Default Paragraph Font"/>
     <w:uiPriority w:val="1"/>
@@ -4541,6 +5157,21 @@
       <w:rFonts w:ascii="Courier" w:hAnsi="Courier" w:cs="Courier"/>
       <w:sz w:val="20"/>
       <w:szCs w:val="20"/>
+    </w:rPr>
+  </w:style>
+  <w:style w:type="character" w:customStyle="1" w:styleId="Nagwek4Znak">
+    <w:name w:val="Nagłówek 4 Znak"/>
+    <w:basedOn w:val="Domylnaczcionkaakapitu"/>
+    <w:link w:val="Nagwek4"/>
+    <w:uiPriority w:val="9"/>
+    <w:rsid w:val="00EA3090"/>
+    <w:rPr>
+      <w:rFonts w:asciiTheme="majorHAnsi" w:eastAsiaTheme="majorEastAsia" w:hAnsiTheme="majorHAnsi" w:cstheme="majorBidi"/>
+      <w:b/>
+      <w:bCs/>
+      <w:i/>
+      <w:iCs/>
+      <w:color w:val="4F81BD" w:themeColor="accent1"/>
     </w:rPr>
   </w:style>
 </w:styles>
@@ -5485,7 +6116,7 @@
 </file>
 
 <file path=customXml/itemProps1.xml><?xml version="1.0" encoding="utf-8"?>
-<ds:datastoreItem xmlns:ds="http://schemas.openxmlformats.org/officeDocument/2006/customXml" ds:itemID="{3F6C05B0-2D0D-A04A-9B11-08C0A03C1A2C}">
+<ds:datastoreItem xmlns:ds="http://schemas.openxmlformats.org/officeDocument/2006/customXml" ds:itemID="{EAC0BC85-B843-4D4B-B6F6-3CCD80EFAB56}">
   <ds:schemaRefs>
     <ds:schemaRef ds:uri="http://schemas.openxmlformats.org/officeDocument/2006/bibliography"/>
   </ds:schemaRefs>

</xml_diff>